<commit_message>
update aws ml notes
</commit_message>
<xml_diff>
--- a/AI ML Specialty Summary Notes.docx
+++ b/AI ML Specialty Summary Notes.docx
@@ -338,7 +338,7 @@
           <w:r>
             <w:fldChar w:fldCharType="separate"/>
           </w:r>
-          <w:hyperlink w:anchor="_Toc110119555" w:history="1">
+          <w:hyperlink w:anchor="_Toc110264831" w:history="1">
             <w:r>
               <w:rPr>
                 <w:rStyle w:val="Hyperlink"/>
@@ -367,7 +367,7 @@
                 <w:noProof/>
                 <w:webHidden/>
               </w:rPr>
-              <w:instrText xml:space="preserve"> PAGEREF _Toc110119555 \h </w:instrText>
+              <w:instrText xml:space="preserve"> PAGEREF _Toc110264831 \h </w:instrText>
             </w:r>
             <w:r>
               <w:rPr>
@@ -410,7 +410,7 @@
               <w:lang w:val="en-SE" w:eastAsia="en-SE"/>
             </w:rPr>
           </w:pPr>
-          <w:hyperlink w:anchor="_Toc110119556" w:history="1">
+          <w:hyperlink w:anchor="_Toc110264832" w:history="1">
             <w:r>
               <w:rPr>
                 <w:rStyle w:val="Hyperlink"/>
@@ -438,7 +438,7 @@
                 <w:noProof/>
                 <w:webHidden/>
               </w:rPr>
-              <w:instrText xml:space="preserve"> PAGEREF _Toc110119556 \h </w:instrText>
+              <w:instrText xml:space="preserve"> PAGEREF _Toc110264832 \h </w:instrText>
             </w:r>
             <w:r>
               <w:rPr>
@@ -481,7 +481,7 @@
               <w:lang w:val="en-SE" w:eastAsia="en-SE"/>
             </w:rPr>
           </w:pPr>
-          <w:hyperlink w:anchor="_Toc110119557" w:history="1">
+          <w:hyperlink w:anchor="_Toc110264833" w:history="1">
             <w:r>
               <w:rPr>
                 <w:rStyle w:val="Hyperlink"/>
@@ -509,7 +509,7 @@
                 <w:noProof/>
                 <w:webHidden/>
               </w:rPr>
-              <w:instrText xml:space="preserve"> PAGEREF _Toc110119557 \h </w:instrText>
+              <w:instrText xml:space="preserve"> PAGEREF _Toc110264833 \h </w:instrText>
             </w:r>
             <w:r>
               <w:rPr>
@@ -552,7 +552,7 @@
               <w:lang w:val="en-SE" w:eastAsia="en-SE"/>
             </w:rPr>
           </w:pPr>
-          <w:hyperlink w:anchor="_Toc110119558" w:history="1">
+          <w:hyperlink w:anchor="_Toc110264834" w:history="1">
             <w:r>
               <w:rPr>
                 <w:rStyle w:val="Hyperlink"/>
@@ -580,7 +580,7 @@
                 <w:noProof/>
                 <w:webHidden/>
               </w:rPr>
-              <w:instrText xml:space="preserve"> PAGEREF _Toc110119558 \h </w:instrText>
+              <w:instrText xml:space="preserve"> PAGEREF _Toc110264834 \h </w:instrText>
             </w:r>
             <w:r>
               <w:rPr>
@@ -623,7 +623,7 @@
               <w:lang w:val="en-SE" w:eastAsia="en-SE"/>
             </w:rPr>
           </w:pPr>
-          <w:hyperlink w:anchor="_Toc110119559" w:history="1">
+          <w:hyperlink w:anchor="_Toc110264835" w:history="1">
             <w:r>
               <w:rPr>
                 <w:rStyle w:val="Hyperlink"/>
@@ -651,7 +651,7 @@
                 <w:noProof/>
                 <w:webHidden/>
               </w:rPr>
-              <w:instrText xml:space="preserve"> PAGEREF _Toc110119559 \h </w:instrText>
+              <w:instrText xml:space="preserve"> PAGEREF _Toc110264835 \h </w:instrText>
             </w:r>
             <w:r>
               <w:rPr>
@@ -694,7 +694,7 @@
               <w:lang w:val="en-SE" w:eastAsia="en-SE"/>
             </w:rPr>
           </w:pPr>
-          <w:hyperlink w:anchor="_Toc110119560" w:history="1">
+          <w:hyperlink w:anchor="_Toc110264836" w:history="1">
             <w:r>
               <w:rPr>
                 <w:rStyle w:val="Hyperlink"/>
@@ -722,7 +722,7 @@
                 <w:noProof/>
                 <w:webHidden/>
               </w:rPr>
-              <w:instrText xml:space="preserve"> PAGEREF _Toc110119560 \h </w:instrText>
+              <w:instrText xml:space="preserve"> PAGEREF _Toc110264836 \h </w:instrText>
             </w:r>
             <w:r>
               <w:rPr>
@@ -765,14 +765,14 @@
               <w:lang w:val="en-SE" w:eastAsia="en-SE"/>
             </w:rPr>
           </w:pPr>
-          <w:hyperlink w:anchor="_Toc110119561" w:history="1">
+          <w:hyperlink w:anchor="_Toc110264837" w:history="1">
             <w:r>
               <w:rPr>
                 <w:rStyle w:val="Hyperlink"/>
                 <w:noProof/>
                 <w:lang w:val="en-SE"/>
               </w:rPr>
-              <w:t>ETL Pipeline Orchestrator – AWS Data Pipelines</w:t>
+              <w:t>ETL Pipeline Orchestrator for EC2 Jobs – AWS Data Pipelines</w:t>
             </w:r>
             <w:r>
               <w:rPr>
@@ -793,7 +793,7 @@
                 <w:noProof/>
                 <w:webHidden/>
               </w:rPr>
-              <w:instrText xml:space="preserve"> PAGEREF _Toc110119561 \h </w:instrText>
+              <w:instrText xml:space="preserve"> PAGEREF _Toc110264837 \h </w:instrText>
             </w:r>
             <w:r>
               <w:rPr>
@@ -836,7 +836,7 @@
               <w:lang w:val="en-SE" w:eastAsia="en-SE"/>
             </w:rPr>
           </w:pPr>
-          <w:hyperlink w:anchor="_Toc110119562" w:history="1">
+          <w:hyperlink w:anchor="_Toc110264838" w:history="1">
             <w:r>
               <w:rPr>
                 <w:rStyle w:val="Hyperlink"/>
@@ -864,7 +864,7 @@
                 <w:noProof/>
                 <w:webHidden/>
               </w:rPr>
-              <w:instrText xml:space="preserve"> PAGEREF _Toc110119562 \h </w:instrText>
+              <w:instrText xml:space="preserve"> PAGEREF _Toc110264838 \h </w:instrText>
             </w:r>
             <w:r>
               <w:rPr>
@@ -907,7 +907,7 @@
               <w:lang w:val="en-SE" w:eastAsia="en-SE"/>
             </w:rPr>
           </w:pPr>
-          <w:hyperlink w:anchor="_Toc110119563" w:history="1">
+          <w:hyperlink w:anchor="_Toc110264839" w:history="1">
             <w:r>
               <w:rPr>
                 <w:rStyle w:val="Hyperlink"/>
@@ -935,7 +935,7 @@
                 <w:noProof/>
                 <w:webHidden/>
               </w:rPr>
-              <w:instrText xml:space="preserve"> PAGEREF _Toc110119563 \h </w:instrText>
+              <w:instrText xml:space="preserve"> PAGEREF _Toc110264839 \h </w:instrText>
             </w:r>
             <w:r>
               <w:rPr>
@@ -978,7 +978,7 @@
               <w:lang w:val="en-SE" w:eastAsia="en-SE"/>
             </w:rPr>
           </w:pPr>
-          <w:hyperlink w:anchor="_Toc110119564" w:history="1">
+          <w:hyperlink w:anchor="_Toc110264840" w:history="1">
             <w:r>
               <w:rPr>
                 <w:rStyle w:val="Hyperlink"/>
@@ -1006,7 +1006,7 @@
                 <w:noProof/>
                 <w:webHidden/>
               </w:rPr>
-              <w:instrText xml:space="preserve"> PAGEREF _Toc110119564 \h </w:instrText>
+              <w:instrText xml:space="preserve"> PAGEREF _Toc110264840 \h </w:instrText>
             </w:r>
             <w:r>
               <w:rPr>
@@ -1049,7 +1049,7 @@
               <w:lang w:val="en-SE" w:eastAsia="en-SE"/>
             </w:rPr>
           </w:pPr>
-          <w:hyperlink w:anchor="_Toc110119565" w:history="1">
+          <w:hyperlink w:anchor="_Toc110264841" w:history="1">
             <w:r>
               <w:rPr>
                 <w:rStyle w:val="Hyperlink"/>
@@ -1078,7 +1078,7 @@
                 <w:noProof/>
                 <w:webHidden/>
               </w:rPr>
-              <w:instrText xml:space="preserve"> PAGEREF _Toc110119565 \h </w:instrText>
+              <w:instrText xml:space="preserve"> PAGEREF _Toc110264841 \h </w:instrText>
             </w:r>
             <w:r>
               <w:rPr>
@@ -1121,7 +1121,7 @@
               <w:lang w:val="en-SE" w:eastAsia="en-SE"/>
             </w:rPr>
           </w:pPr>
-          <w:hyperlink w:anchor="_Toc110119566" w:history="1">
+          <w:hyperlink w:anchor="_Toc110264842" w:history="1">
             <w:r>
               <w:rPr>
                 <w:rStyle w:val="Hyperlink"/>
@@ -1156,7 +1156,7 @@
                 <w:noProof/>
                 <w:webHidden/>
               </w:rPr>
-              <w:instrText xml:space="preserve"> PAGEREF _Toc110119566 \h </w:instrText>
+              <w:instrText xml:space="preserve"> PAGEREF _Toc110264842 \h </w:instrText>
             </w:r>
             <w:r>
               <w:rPr>
@@ -1199,7 +1199,7 @@
               <w:lang w:val="en-SE" w:eastAsia="en-SE"/>
             </w:rPr>
           </w:pPr>
-          <w:hyperlink w:anchor="_Toc110119567" w:history="1">
+          <w:hyperlink w:anchor="_Toc110264843" w:history="1">
             <w:r>
               <w:rPr>
                 <w:rStyle w:val="Hyperlink"/>
@@ -1229,7 +1229,7 @@
                 <w:noProof/>
                 <w:webHidden/>
               </w:rPr>
-              <w:instrText xml:space="preserve"> PAGEREF _Toc110119567 \h </w:instrText>
+              <w:instrText xml:space="preserve"> PAGEREF _Toc110264843 \h </w:instrText>
             </w:r>
             <w:r>
               <w:rPr>
@@ -1272,7 +1272,7 @@
               <w:lang w:val="en-SE" w:eastAsia="en-SE"/>
             </w:rPr>
           </w:pPr>
-          <w:hyperlink w:anchor="_Toc110119568" w:history="1">
+          <w:hyperlink w:anchor="_Toc110264844" w:history="1">
             <w:r>
               <w:rPr>
                 <w:rStyle w:val="Hyperlink"/>
@@ -1301,7 +1301,7 @@
                 <w:noProof/>
                 <w:webHidden/>
               </w:rPr>
-              <w:instrText xml:space="preserve"> PAGEREF _Toc110119568 \h </w:instrText>
+              <w:instrText xml:space="preserve"> PAGEREF _Toc110264844 \h </w:instrText>
             </w:r>
             <w:r>
               <w:rPr>
@@ -1344,7 +1344,7 @@
               <w:lang w:val="en-SE" w:eastAsia="en-SE"/>
             </w:rPr>
           </w:pPr>
-          <w:hyperlink w:anchor="_Toc110119569" w:history="1">
+          <w:hyperlink w:anchor="_Toc110264845" w:history="1">
             <w:r>
               <w:rPr>
                 <w:rStyle w:val="Hyperlink"/>
@@ -1372,7 +1372,7 @@
                 <w:noProof/>
                 <w:webHidden/>
               </w:rPr>
-              <w:instrText xml:space="preserve"> PAGEREF _Toc110119569 \h </w:instrText>
+              <w:instrText xml:space="preserve"> PAGEREF _Toc110264845 \h </w:instrText>
             </w:r>
             <w:r>
               <w:rPr>
@@ -1415,7 +1415,7 @@
               <w:lang w:val="en-SE" w:eastAsia="en-SE"/>
             </w:rPr>
           </w:pPr>
-          <w:hyperlink w:anchor="_Toc110119570" w:history="1">
+          <w:hyperlink w:anchor="_Toc110264846" w:history="1">
             <w:r>
               <w:rPr>
                 <w:rStyle w:val="Hyperlink"/>
@@ -1443,7 +1443,7 @@
                 <w:noProof/>
                 <w:webHidden/>
               </w:rPr>
-              <w:instrText xml:space="preserve"> PAGEREF _Toc110119570 \h </w:instrText>
+              <w:instrText xml:space="preserve"> PAGEREF _Toc110264846 \h </w:instrText>
             </w:r>
             <w:r>
               <w:rPr>
@@ -1486,7 +1486,7 @@
               <w:lang w:val="en-SE" w:eastAsia="en-SE"/>
             </w:rPr>
           </w:pPr>
-          <w:hyperlink w:anchor="_Toc110119571" w:history="1">
+          <w:hyperlink w:anchor="_Toc110264847" w:history="1">
             <w:r>
               <w:rPr>
                 <w:rStyle w:val="Hyperlink"/>
@@ -1515,7 +1515,7 @@
                 <w:noProof/>
                 <w:webHidden/>
               </w:rPr>
-              <w:instrText xml:space="preserve"> PAGEREF _Toc110119571 \h </w:instrText>
+              <w:instrText xml:space="preserve"> PAGEREF _Toc110264847 \h </w:instrText>
             </w:r>
             <w:r>
               <w:rPr>
@@ -1558,7 +1558,7 @@
               <w:lang w:val="en-SE" w:eastAsia="en-SE"/>
             </w:rPr>
           </w:pPr>
-          <w:hyperlink w:anchor="_Toc110119572" w:history="1">
+          <w:hyperlink w:anchor="_Toc110264848" w:history="1">
             <w:r>
               <w:rPr>
                 <w:rStyle w:val="Hyperlink"/>
@@ -1586,7 +1586,7 @@
                 <w:noProof/>
                 <w:webHidden/>
               </w:rPr>
-              <w:instrText xml:space="preserve"> PAGEREF _Toc110119572 \h </w:instrText>
+              <w:instrText xml:space="preserve"> PAGEREF _Toc110264848 \h </w:instrText>
             </w:r>
             <w:r>
               <w:rPr>
@@ -1629,7 +1629,7 @@
               <w:lang w:val="en-SE" w:eastAsia="en-SE"/>
             </w:rPr>
           </w:pPr>
-          <w:hyperlink w:anchor="_Toc110119573" w:history="1">
+          <w:hyperlink w:anchor="_Toc110264849" w:history="1">
             <w:r>
               <w:rPr>
                 <w:rStyle w:val="Hyperlink"/>
@@ -1658,7 +1658,7 @@
                 <w:noProof/>
                 <w:webHidden/>
               </w:rPr>
-              <w:instrText xml:space="preserve"> PAGEREF _Toc110119573 \h </w:instrText>
+              <w:instrText xml:space="preserve"> PAGEREF _Toc110264849 \h </w:instrText>
             </w:r>
             <w:r>
               <w:rPr>
@@ -1701,7 +1701,7 @@
               <w:lang w:val="en-SE" w:eastAsia="en-SE"/>
             </w:rPr>
           </w:pPr>
-          <w:hyperlink w:anchor="_Toc110119574" w:history="1">
+          <w:hyperlink w:anchor="_Toc110264850" w:history="1">
             <w:r>
               <w:rPr>
                 <w:rStyle w:val="Hyperlink"/>
@@ -1729,7 +1729,7 @@
                 <w:noProof/>
                 <w:webHidden/>
               </w:rPr>
-              <w:instrText xml:space="preserve"> PAGEREF _Toc110119574 \h </w:instrText>
+              <w:instrText xml:space="preserve"> PAGEREF _Toc110264850 \h </w:instrText>
             </w:r>
             <w:r>
               <w:rPr>
@@ -1772,7 +1772,7 @@
               <w:lang w:val="en-SE" w:eastAsia="en-SE"/>
             </w:rPr>
           </w:pPr>
-          <w:hyperlink w:anchor="_Toc110119575" w:history="1">
+          <w:hyperlink w:anchor="_Toc110264851" w:history="1">
             <w:r>
               <w:rPr>
                 <w:rStyle w:val="Hyperlink"/>
@@ -1800,7 +1800,7 @@
                 <w:noProof/>
                 <w:webHidden/>
               </w:rPr>
-              <w:instrText xml:space="preserve"> PAGEREF _Toc110119575 \h </w:instrText>
+              <w:instrText xml:space="preserve"> PAGEREF _Toc110264851 \h </w:instrText>
             </w:r>
             <w:r>
               <w:rPr>
@@ -1843,7 +1843,7 @@
               <w:lang w:val="en-SE" w:eastAsia="en-SE"/>
             </w:rPr>
           </w:pPr>
-          <w:hyperlink w:anchor="_Toc110119576" w:history="1">
+          <w:hyperlink w:anchor="_Toc110264852" w:history="1">
             <w:r>
               <w:rPr>
                 <w:rStyle w:val="Hyperlink"/>
@@ -1872,7 +1872,7 @@
                 <w:noProof/>
                 <w:webHidden/>
               </w:rPr>
-              <w:instrText xml:space="preserve"> PAGEREF _Toc110119576 \h </w:instrText>
+              <w:instrText xml:space="preserve"> PAGEREF _Toc110264852 \h </w:instrText>
             </w:r>
             <w:r>
               <w:rPr>
@@ -1915,7 +1915,7 @@
               <w:lang w:val="en-SE" w:eastAsia="en-SE"/>
             </w:rPr>
           </w:pPr>
-          <w:hyperlink w:anchor="_Toc110119577" w:history="1">
+          <w:hyperlink w:anchor="_Toc110264853" w:history="1">
             <w:r>
               <w:rPr>
                 <w:rStyle w:val="Hyperlink"/>
@@ -1945,7 +1945,7 @@
                 <w:noProof/>
                 <w:webHidden/>
               </w:rPr>
-              <w:instrText xml:space="preserve"> PAGEREF _Toc110119577 \h </w:instrText>
+              <w:instrText xml:space="preserve"> PAGEREF _Toc110264853 \h </w:instrText>
             </w:r>
             <w:r>
               <w:rPr>
@@ -1988,7 +1988,7 @@
               <w:lang w:val="en-SE" w:eastAsia="en-SE"/>
             </w:rPr>
           </w:pPr>
-          <w:hyperlink w:anchor="_Toc110119578" w:history="1">
+          <w:hyperlink w:anchor="_Toc110264854" w:history="1">
             <w:r>
               <w:rPr>
                 <w:rStyle w:val="Hyperlink"/>
@@ -2018,7 +2018,7 @@
                 <w:noProof/>
                 <w:webHidden/>
               </w:rPr>
-              <w:instrText xml:space="preserve"> PAGEREF _Toc110119578 \h </w:instrText>
+              <w:instrText xml:space="preserve"> PAGEREF _Toc110264854 \h </w:instrText>
             </w:r>
             <w:r>
               <w:rPr>
@@ -2061,7 +2061,7 @@
               <w:lang w:val="en-SE" w:eastAsia="en-SE"/>
             </w:rPr>
           </w:pPr>
-          <w:hyperlink w:anchor="_Toc110119579" w:history="1">
+          <w:hyperlink w:anchor="_Toc110264855" w:history="1">
             <w:r>
               <w:rPr>
                 <w:rStyle w:val="Hyperlink"/>
@@ -2090,7 +2090,7 @@
                 <w:noProof/>
                 <w:webHidden/>
               </w:rPr>
-              <w:instrText xml:space="preserve"> PAGEREF _Toc110119579 \h </w:instrText>
+              <w:instrText xml:space="preserve"> PAGEREF _Toc110264855 \h </w:instrText>
             </w:r>
             <w:r>
               <w:rPr>
@@ -2110,7 +2110,7 @@
                 <w:noProof/>
                 <w:webHidden/>
               </w:rPr>
-              <w:t>14</w:t>
+              <w:t>15</w:t>
             </w:r>
             <w:r>
               <w:rPr>
@@ -2133,7 +2133,7 @@
               <w:lang w:val="en-SE" w:eastAsia="en-SE"/>
             </w:rPr>
           </w:pPr>
-          <w:hyperlink w:anchor="_Toc110119580" w:history="1">
+          <w:hyperlink w:anchor="_Toc110264856" w:history="1">
             <w:r>
               <w:rPr>
                 <w:rStyle w:val="Hyperlink"/>
@@ -2163,7 +2163,7 @@
                 <w:noProof/>
                 <w:webHidden/>
               </w:rPr>
-              <w:instrText xml:space="preserve"> PAGEREF _Toc110119580 \h </w:instrText>
+              <w:instrText xml:space="preserve"> PAGEREF _Toc110264856 \h </w:instrText>
             </w:r>
             <w:r>
               <w:rPr>
@@ -2206,7 +2206,7 @@
               <w:lang w:val="en-SE" w:eastAsia="en-SE"/>
             </w:rPr>
           </w:pPr>
-          <w:hyperlink w:anchor="_Toc110119581" w:history="1">
+          <w:hyperlink w:anchor="_Toc110264857" w:history="1">
             <w:r>
               <w:rPr>
                 <w:rStyle w:val="Hyperlink"/>
@@ -2235,7 +2235,7 @@
                 <w:noProof/>
                 <w:webHidden/>
               </w:rPr>
-              <w:instrText xml:space="preserve"> PAGEREF _Toc110119581 \h </w:instrText>
+              <w:instrText xml:space="preserve"> PAGEREF _Toc110264857 \h </w:instrText>
             </w:r>
             <w:r>
               <w:rPr>
@@ -2278,7 +2278,7 @@
               <w:lang w:val="en-SE" w:eastAsia="en-SE"/>
             </w:rPr>
           </w:pPr>
-          <w:hyperlink w:anchor="_Toc110119582" w:history="1">
+          <w:hyperlink w:anchor="_Toc110264858" w:history="1">
             <w:r>
               <w:rPr>
                 <w:rStyle w:val="Hyperlink"/>
@@ -2307,223 +2307,7 @@
                 <w:noProof/>
                 <w:webHidden/>
               </w:rPr>
-              <w:instrText xml:space="preserve"> PAGEREF _Toc110119582 \h </w:instrText>
-            </w:r>
-            <w:r>
-              <w:rPr>
-                <w:noProof/>
-                <w:webHidden/>
-              </w:rPr>
-            </w:r>
-            <w:r>
-              <w:rPr>
-                <w:noProof/>
-                <w:webHidden/>
-              </w:rPr>
-              <w:fldChar w:fldCharType="separate"/>
-            </w:r>
-            <w:r>
-              <w:rPr>
-                <w:noProof/>
-                <w:webHidden/>
-              </w:rPr>
-              <w:t>15</w:t>
-            </w:r>
-            <w:r>
-              <w:rPr>
-                <w:noProof/>
-                <w:webHidden/>
-              </w:rPr>
-              <w:fldChar w:fldCharType="end"/>
-            </w:r>
-          </w:hyperlink>
-        </w:p>
-        <w:p>
-          <w:pPr>
-            <w:pStyle w:val="TOC2"/>
-            <w:tabs>
-              <w:tab w:val="right" w:leader="dot" w:pos="9016"/>
-            </w:tabs>
-            <w:rPr>
-              <w:rFonts w:eastAsiaTheme="minorEastAsia"/>
-              <w:noProof/>
-              <w:lang w:val="en-SE" w:eastAsia="en-SE"/>
-            </w:rPr>
-          </w:pPr>
-          <w:hyperlink w:anchor="_Toc110119583" w:history="1">
-            <w:r>
-              <w:rPr>
-                <w:rStyle w:val="Hyperlink"/>
-                <w:rFonts w:eastAsia="Times New Roman"/>
-                <w:noProof/>
-                <w:lang w:val="en-US" w:eastAsia="en-SE"/>
-              </w:rPr>
-              <w:t>Tuning Neural Networks</w:t>
-            </w:r>
-            <w:r>
-              <w:rPr>
-                <w:noProof/>
-                <w:webHidden/>
-              </w:rPr>
-              <w:tab/>
-            </w:r>
-            <w:r>
-              <w:rPr>
-                <w:noProof/>
-                <w:webHidden/>
-              </w:rPr>
-              <w:fldChar w:fldCharType="begin"/>
-            </w:r>
-            <w:r>
-              <w:rPr>
-                <w:noProof/>
-                <w:webHidden/>
-              </w:rPr>
-              <w:instrText xml:space="preserve"> PAGEREF _Toc110119583 \h </w:instrText>
-            </w:r>
-            <w:r>
-              <w:rPr>
-                <w:noProof/>
-                <w:webHidden/>
-              </w:rPr>
-            </w:r>
-            <w:r>
-              <w:rPr>
-                <w:noProof/>
-                <w:webHidden/>
-              </w:rPr>
-              <w:fldChar w:fldCharType="separate"/>
-            </w:r>
-            <w:r>
-              <w:rPr>
-                <w:noProof/>
-                <w:webHidden/>
-              </w:rPr>
-              <w:t>15</w:t>
-            </w:r>
-            <w:r>
-              <w:rPr>
-                <w:noProof/>
-                <w:webHidden/>
-              </w:rPr>
-              <w:fldChar w:fldCharType="end"/>
-            </w:r>
-          </w:hyperlink>
-        </w:p>
-        <w:p>
-          <w:pPr>
-            <w:pStyle w:val="TOC2"/>
-            <w:tabs>
-              <w:tab w:val="right" w:leader="dot" w:pos="9016"/>
-            </w:tabs>
-            <w:rPr>
-              <w:rFonts w:eastAsiaTheme="minorEastAsia"/>
-              <w:noProof/>
-              <w:lang w:val="en-SE" w:eastAsia="en-SE"/>
-            </w:rPr>
-          </w:pPr>
-          <w:hyperlink w:anchor="_Toc110119584" w:history="1">
-            <w:r>
-              <w:rPr>
-                <w:rStyle w:val="Hyperlink"/>
-                <w:rFonts w:eastAsia="Times New Roman"/>
-                <w:noProof/>
-                <w:lang w:eastAsia="en-SE"/>
-              </w:rPr>
-              <w:t>Gradients (Deep Neural networks)</w:t>
-            </w:r>
-            <w:r>
-              <w:rPr>
-                <w:noProof/>
-                <w:webHidden/>
-              </w:rPr>
-              <w:tab/>
-            </w:r>
-            <w:r>
-              <w:rPr>
-                <w:noProof/>
-                <w:webHidden/>
-              </w:rPr>
-              <w:fldChar w:fldCharType="begin"/>
-            </w:r>
-            <w:r>
-              <w:rPr>
-                <w:noProof/>
-                <w:webHidden/>
-              </w:rPr>
-              <w:instrText xml:space="preserve"> PAGEREF _Toc110119584 \h </w:instrText>
-            </w:r>
-            <w:r>
-              <w:rPr>
-                <w:noProof/>
-                <w:webHidden/>
-              </w:rPr>
-            </w:r>
-            <w:r>
-              <w:rPr>
-                <w:noProof/>
-                <w:webHidden/>
-              </w:rPr>
-              <w:fldChar w:fldCharType="separate"/>
-            </w:r>
-            <w:r>
-              <w:rPr>
-                <w:noProof/>
-                <w:webHidden/>
-              </w:rPr>
-              <w:t>15</w:t>
-            </w:r>
-            <w:r>
-              <w:rPr>
-                <w:noProof/>
-                <w:webHidden/>
-              </w:rPr>
-              <w:fldChar w:fldCharType="end"/>
-            </w:r>
-          </w:hyperlink>
-        </w:p>
-        <w:p>
-          <w:pPr>
-            <w:pStyle w:val="TOC2"/>
-            <w:tabs>
-              <w:tab w:val="right" w:leader="dot" w:pos="9016"/>
-            </w:tabs>
-            <w:rPr>
-              <w:rFonts w:eastAsiaTheme="minorEastAsia"/>
-              <w:noProof/>
-              <w:lang w:val="en-SE" w:eastAsia="en-SE"/>
-            </w:rPr>
-          </w:pPr>
-          <w:hyperlink w:anchor="_Toc110119585" w:history="1">
-            <w:r>
-              <w:rPr>
-                <w:rStyle w:val="Hyperlink"/>
-                <w:rFonts w:eastAsia="Times New Roman"/>
-                <w:noProof/>
-                <w:lang w:eastAsia="en-SE"/>
-              </w:rPr>
-              <w:t>Deep Learning Algos</w:t>
-            </w:r>
-            <w:r>
-              <w:rPr>
-                <w:noProof/>
-                <w:webHidden/>
-              </w:rPr>
-              <w:tab/>
-            </w:r>
-            <w:r>
-              <w:rPr>
-                <w:noProof/>
-                <w:webHidden/>
-              </w:rPr>
-              <w:fldChar w:fldCharType="begin"/>
-            </w:r>
-            <w:r>
-              <w:rPr>
-                <w:noProof/>
-                <w:webHidden/>
-              </w:rPr>
-              <w:instrText xml:space="preserve"> PAGEREF _Toc110119585 \h </w:instrText>
+              <w:instrText xml:space="preserve"> PAGEREF _Toc110264858 \h </w:instrText>
             </w:r>
             <w:r>
               <w:rPr>
@@ -2555,6 +2339,365 @@
           </w:hyperlink>
         </w:p>
         <w:p>
+          <w:pPr>
+            <w:pStyle w:val="TOC2"/>
+            <w:tabs>
+              <w:tab w:val="right" w:leader="dot" w:pos="9016"/>
+            </w:tabs>
+            <w:rPr>
+              <w:rFonts w:eastAsiaTheme="minorEastAsia"/>
+              <w:noProof/>
+              <w:lang w:val="en-SE" w:eastAsia="en-SE"/>
+            </w:rPr>
+          </w:pPr>
+          <w:hyperlink w:anchor="_Toc110264859" w:history="1">
+            <w:r>
+              <w:rPr>
+                <w:rStyle w:val="Hyperlink"/>
+                <w:rFonts w:eastAsia="Times New Roman"/>
+                <w:noProof/>
+                <w:lang w:val="en-US" w:eastAsia="en-SE"/>
+              </w:rPr>
+              <w:t>Tuning Neural Networks</w:t>
+            </w:r>
+            <w:r>
+              <w:rPr>
+                <w:noProof/>
+                <w:webHidden/>
+              </w:rPr>
+              <w:tab/>
+            </w:r>
+            <w:r>
+              <w:rPr>
+                <w:noProof/>
+                <w:webHidden/>
+              </w:rPr>
+              <w:fldChar w:fldCharType="begin"/>
+            </w:r>
+            <w:r>
+              <w:rPr>
+                <w:noProof/>
+                <w:webHidden/>
+              </w:rPr>
+              <w:instrText xml:space="preserve"> PAGEREF _Toc110264859 \h </w:instrText>
+            </w:r>
+            <w:r>
+              <w:rPr>
+                <w:noProof/>
+                <w:webHidden/>
+              </w:rPr>
+            </w:r>
+            <w:r>
+              <w:rPr>
+                <w:noProof/>
+                <w:webHidden/>
+              </w:rPr>
+              <w:fldChar w:fldCharType="separate"/>
+            </w:r>
+            <w:r>
+              <w:rPr>
+                <w:noProof/>
+                <w:webHidden/>
+              </w:rPr>
+              <w:t>16</w:t>
+            </w:r>
+            <w:r>
+              <w:rPr>
+                <w:noProof/>
+                <w:webHidden/>
+              </w:rPr>
+              <w:fldChar w:fldCharType="end"/>
+            </w:r>
+          </w:hyperlink>
+        </w:p>
+        <w:p>
+          <w:pPr>
+            <w:pStyle w:val="TOC2"/>
+            <w:tabs>
+              <w:tab w:val="right" w:leader="dot" w:pos="9016"/>
+            </w:tabs>
+            <w:rPr>
+              <w:rFonts w:eastAsiaTheme="minorEastAsia"/>
+              <w:noProof/>
+              <w:lang w:val="en-SE" w:eastAsia="en-SE"/>
+            </w:rPr>
+          </w:pPr>
+          <w:hyperlink w:anchor="_Toc110264860" w:history="1">
+            <w:r>
+              <w:rPr>
+                <w:rStyle w:val="Hyperlink"/>
+                <w:rFonts w:eastAsia="Times New Roman"/>
+                <w:noProof/>
+                <w:lang w:eastAsia="en-SE"/>
+              </w:rPr>
+              <w:t>Gradients (Deep Neural networks)</w:t>
+            </w:r>
+            <w:r>
+              <w:rPr>
+                <w:noProof/>
+                <w:webHidden/>
+              </w:rPr>
+              <w:tab/>
+            </w:r>
+            <w:r>
+              <w:rPr>
+                <w:noProof/>
+                <w:webHidden/>
+              </w:rPr>
+              <w:fldChar w:fldCharType="begin"/>
+            </w:r>
+            <w:r>
+              <w:rPr>
+                <w:noProof/>
+                <w:webHidden/>
+              </w:rPr>
+              <w:instrText xml:space="preserve"> PAGEREF _Toc110264860 \h </w:instrText>
+            </w:r>
+            <w:r>
+              <w:rPr>
+                <w:noProof/>
+                <w:webHidden/>
+              </w:rPr>
+            </w:r>
+            <w:r>
+              <w:rPr>
+                <w:noProof/>
+                <w:webHidden/>
+              </w:rPr>
+              <w:fldChar w:fldCharType="separate"/>
+            </w:r>
+            <w:r>
+              <w:rPr>
+                <w:noProof/>
+                <w:webHidden/>
+              </w:rPr>
+              <w:t>16</w:t>
+            </w:r>
+            <w:r>
+              <w:rPr>
+                <w:noProof/>
+                <w:webHidden/>
+              </w:rPr>
+              <w:fldChar w:fldCharType="end"/>
+            </w:r>
+          </w:hyperlink>
+        </w:p>
+        <w:p>
+          <w:pPr>
+            <w:pStyle w:val="TOC2"/>
+            <w:tabs>
+              <w:tab w:val="right" w:leader="dot" w:pos="9016"/>
+            </w:tabs>
+            <w:rPr>
+              <w:rFonts w:eastAsiaTheme="minorEastAsia"/>
+              <w:noProof/>
+              <w:lang w:val="en-SE" w:eastAsia="en-SE"/>
+            </w:rPr>
+          </w:pPr>
+          <w:hyperlink w:anchor="_Toc110264861" w:history="1">
+            <w:r>
+              <w:rPr>
+                <w:rStyle w:val="Hyperlink"/>
+                <w:rFonts w:eastAsia="Times New Roman"/>
+                <w:noProof/>
+                <w:lang w:eastAsia="en-SE"/>
+              </w:rPr>
+              <w:t>Deep Learning Algos</w:t>
+            </w:r>
+            <w:r>
+              <w:rPr>
+                <w:noProof/>
+                <w:webHidden/>
+              </w:rPr>
+              <w:tab/>
+            </w:r>
+            <w:r>
+              <w:rPr>
+                <w:noProof/>
+                <w:webHidden/>
+              </w:rPr>
+              <w:fldChar w:fldCharType="begin"/>
+            </w:r>
+            <w:r>
+              <w:rPr>
+                <w:noProof/>
+                <w:webHidden/>
+              </w:rPr>
+              <w:instrText xml:space="preserve"> PAGEREF _Toc110264861 \h </w:instrText>
+            </w:r>
+            <w:r>
+              <w:rPr>
+                <w:noProof/>
+                <w:webHidden/>
+              </w:rPr>
+            </w:r>
+            <w:r>
+              <w:rPr>
+                <w:noProof/>
+                <w:webHidden/>
+              </w:rPr>
+              <w:fldChar w:fldCharType="separate"/>
+            </w:r>
+            <w:r>
+              <w:rPr>
+                <w:noProof/>
+                <w:webHidden/>
+              </w:rPr>
+              <w:t>17</w:t>
+            </w:r>
+            <w:r>
+              <w:rPr>
+                <w:noProof/>
+                <w:webHidden/>
+              </w:rPr>
+              <w:fldChar w:fldCharType="end"/>
+            </w:r>
+          </w:hyperlink>
+        </w:p>
+        <w:p>
+          <w:pPr>
+            <w:pStyle w:val="TOC2"/>
+            <w:tabs>
+              <w:tab w:val="right" w:leader="dot" w:pos="9016"/>
+            </w:tabs>
+            <w:rPr>
+              <w:rFonts w:eastAsiaTheme="minorEastAsia"/>
+              <w:noProof/>
+              <w:lang w:val="en-SE" w:eastAsia="en-SE"/>
+            </w:rPr>
+          </w:pPr>
+          <w:hyperlink w:anchor="_Toc110264862" w:history="1">
+            <w:r>
+              <w:rPr>
+                <w:rStyle w:val="Hyperlink"/>
+                <w:rFonts w:eastAsia="Times New Roman"/>
+                <w:noProof/>
+                <w:lang w:val="en-SE" w:eastAsia="en-SE"/>
+              </w:rPr>
+              <w:t>Extra Algorithms</w:t>
+            </w:r>
+            <w:r>
+              <w:rPr>
+                <w:noProof/>
+                <w:webHidden/>
+              </w:rPr>
+              <w:tab/>
+            </w:r>
+            <w:r>
+              <w:rPr>
+                <w:noProof/>
+                <w:webHidden/>
+              </w:rPr>
+              <w:fldChar w:fldCharType="begin"/>
+            </w:r>
+            <w:r>
+              <w:rPr>
+                <w:noProof/>
+                <w:webHidden/>
+              </w:rPr>
+              <w:instrText xml:space="preserve"> PAGEREF _Toc110264862 \h </w:instrText>
+            </w:r>
+            <w:r>
+              <w:rPr>
+                <w:noProof/>
+                <w:webHidden/>
+              </w:rPr>
+            </w:r>
+            <w:r>
+              <w:rPr>
+                <w:noProof/>
+                <w:webHidden/>
+              </w:rPr>
+              <w:fldChar w:fldCharType="separate"/>
+            </w:r>
+            <w:r>
+              <w:rPr>
+                <w:noProof/>
+                <w:webHidden/>
+              </w:rPr>
+              <w:t>17</w:t>
+            </w:r>
+            <w:r>
+              <w:rPr>
+                <w:noProof/>
+                <w:webHidden/>
+              </w:rPr>
+              <w:fldChar w:fldCharType="end"/>
+            </w:r>
+          </w:hyperlink>
+        </w:p>
+        <w:p>
+          <w:pPr>
+            <w:pStyle w:val="TOC2"/>
+            <w:tabs>
+              <w:tab w:val="right" w:leader="dot" w:pos="9016"/>
+            </w:tabs>
+            <w:rPr>
+              <w:rFonts w:eastAsiaTheme="minorEastAsia"/>
+              <w:noProof/>
+              <w:lang w:val="en-SE" w:eastAsia="en-SE"/>
+            </w:rPr>
+          </w:pPr>
+          <w:hyperlink w:anchor="_Toc110264863" w:history="1">
+            <w:r>
+              <w:rPr>
+                <w:rStyle w:val="Hyperlink"/>
+                <w:noProof/>
+                <w:lang w:val="en-SE" w:eastAsia="en-SE"/>
+              </w:rPr>
+              <w:t>Activation Functions</w:t>
+            </w:r>
+            <w:r>
+              <w:rPr>
+                <w:noProof/>
+                <w:webHidden/>
+              </w:rPr>
+              <w:tab/>
+            </w:r>
+            <w:r>
+              <w:rPr>
+                <w:noProof/>
+                <w:webHidden/>
+              </w:rPr>
+              <w:fldChar w:fldCharType="begin"/>
+            </w:r>
+            <w:r>
+              <w:rPr>
+                <w:noProof/>
+                <w:webHidden/>
+              </w:rPr>
+              <w:instrText xml:space="preserve"> PAGEREF _Toc110264863 \h </w:instrText>
+            </w:r>
+            <w:r>
+              <w:rPr>
+                <w:noProof/>
+                <w:webHidden/>
+              </w:rPr>
+            </w:r>
+            <w:r>
+              <w:rPr>
+                <w:noProof/>
+                <w:webHidden/>
+              </w:rPr>
+              <w:fldChar w:fldCharType="separate"/>
+            </w:r>
+            <w:r>
+              <w:rPr>
+                <w:noProof/>
+                <w:webHidden/>
+              </w:rPr>
+              <w:t>17</w:t>
+            </w:r>
+            <w:r>
+              <w:rPr>
+                <w:noProof/>
+                <w:webHidden/>
+              </w:rPr>
+              <w:fldChar w:fldCharType="end"/>
+            </w:r>
+          </w:hyperlink>
+        </w:p>
+        <w:p>
           <w:r>
             <w:rPr>
               <w:b/>
@@ -2581,7 +2724,7 @@
           <w:lang w:val="en-SE"/>
         </w:rPr>
       </w:pPr>
-      <w:bookmarkStart w:id="0" w:name="_Toc110119555"/>
+      <w:bookmarkStart w:id="0" w:name="_Toc110264831"/>
       <w:r>
         <w:rPr>
           <w:b/>
@@ -2605,7 +2748,7 @@
           <w:lang w:val="en-SE"/>
         </w:rPr>
       </w:pPr>
-      <w:bookmarkStart w:id="1" w:name="_Toc110119556"/>
+      <w:bookmarkStart w:id="1" w:name="_Toc110264832"/>
       <w:r>
         <w:rPr>
           <w:lang w:val="en-SE"/>
@@ -3506,7 +3649,7 @@
           <w:lang w:val="en-SE"/>
         </w:rPr>
       </w:pPr>
-      <w:bookmarkStart w:id="2" w:name="_Toc110119557"/>
+      <w:bookmarkStart w:id="2" w:name="_Toc110264833"/>
       <w:r>
         <w:rPr>
           <w:lang w:val="en-SE"/>
@@ -4474,7 +4617,7 @@
           <w:lang w:val="en-SE"/>
         </w:rPr>
       </w:pPr>
-      <w:bookmarkStart w:id="3" w:name="_Toc110119558"/>
+      <w:bookmarkStart w:id="3" w:name="_Toc110264834"/>
       <w:r>
         <w:rPr>
           <w:lang w:val="en-SE"/>
@@ -4798,7 +4941,25 @@
           <w:bCs/>
           <w:lang w:eastAsia="en-SE"/>
         </w:rPr>
-        <w:t>RDS / Aurora: </w:t>
+        <w:t>RDS / Aurora</w:t>
+      </w:r>
+      <w:r>
+        <w:rPr>
+          <w:rFonts w:ascii="Calibri" w:eastAsia="Times New Roman" w:hAnsi="Calibri" w:cs="Calibri"/>
+          <w:b/>
+          <w:bCs/>
+          <w:lang w:val="en-SE" w:eastAsia="en-SE"/>
+        </w:rPr>
+        <w:t xml:space="preserve"> (Server-based)</w:t>
+      </w:r>
+      <w:r>
+        <w:rPr>
+          <w:rFonts w:ascii="Calibri" w:eastAsia="Times New Roman" w:hAnsi="Calibri" w:cs="Calibri"/>
+          <w:b/>
+          <w:bCs/>
+          <w:lang w:eastAsia="en-SE"/>
+        </w:rPr>
+        <w:t>: </w:t>
       </w:r>
       <w:r>
         <w:rPr>
@@ -4942,6 +5103,15 @@
           <w:rFonts w:ascii="Calibri" w:eastAsia="Times New Roman" w:hAnsi="Calibri" w:cs="Calibri"/>
           <w:b/>
           <w:bCs/>
+          <w:lang w:val="en-SE" w:eastAsia="en-SE"/>
+        </w:rPr>
+        <w:t xml:space="preserve"> (Server-based)</w:t>
+      </w:r>
+      <w:r>
+        <w:rPr>
+          <w:rFonts w:ascii="Calibri" w:eastAsia="Times New Roman" w:hAnsi="Calibri" w:cs="Calibri"/>
+          <w:b/>
+          <w:bCs/>
           <w:lang w:eastAsia="en-SE"/>
         </w:rPr>
         <w:t xml:space="preserve">: </w:t>
@@ -5181,7 +5351,7 @@
           <w:lang w:val="en-SE"/>
         </w:rPr>
       </w:pPr>
-      <w:bookmarkStart w:id="4" w:name="_Toc110119559"/>
+      <w:bookmarkStart w:id="4" w:name="_Toc110264835"/>
       <w:r>
         <w:rPr>
           <w:lang w:val="en-SE"/>
@@ -6033,7 +6203,7 @@
           <w:u w:val="single"/>
           <w:lang w:val="en-SE"/>
         </w:rPr>
-        <w:t>CSV/JSON to Parquet/ORC</w:t>
+        <w:t>JSON to Parquet/ORC</w:t>
       </w:r>
       <w:r>
         <w:rPr>
@@ -6044,6 +6214,7 @@
       <w:r>
         <w:rPr>
           <w:b/>
+          <w:highlight w:val="yellow"/>
           <w:lang w:val="en-SE"/>
         </w:rPr>
         <w:t>Transform via Lambda</w:t>
@@ -6839,7 +7010,7 @@
           <w:lang w:val="en-SE"/>
         </w:rPr>
       </w:pPr>
-      <w:bookmarkStart w:id="5" w:name="_Toc110119560"/>
+      <w:bookmarkStart w:id="5" w:name="_Toc110264836"/>
       <w:r>
         <w:rPr>
           <w:u w:val="single"/>
@@ -7647,7 +7818,7 @@
           <w:lang w:val="en-SE"/>
         </w:rPr>
       </w:pPr>
-      <w:bookmarkStart w:id="6" w:name="_Toc110119561"/>
+      <w:bookmarkStart w:id="6" w:name="_Toc110264837"/>
       <w:r>
         <w:rPr>
           <w:lang w:val="en-SE"/>
@@ -7856,7 +8027,7 @@
           <w:lang w:val="en-SE"/>
         </w:rPr>
       </w:pPr>
-      <w:bookmarkStart w:id="7" w:name="_Toc110119562"/>
+      <w:bookmarkStart w:id="7" w:name="_Toc110264838"/>
       <w:r>
         <w:rPr>
           <w:lang w:val="en-SE"/>
@@ -8043,6 +8214,50 @@
     <w:p>
       <w:pPr>
         <w:pStyle w:val="ListParagraph"/>
+        <w:rPr>
+          <w:lang w:val="en-SE"/>
+        </w:rPr>
+      </w:pPr>
+      <w:bookmarkStart w:id="8" w:name="_GoBack"/>
+      <w:bookmarkEnd w:id="8"/>
+    </w:p>
+    <w:p>
+      <w:pPr>
+        <w:pStyle w:val="Heading2"/>
+        <w:rPr>
+          <w:lang w:val="en-SE"/>
+        </w:rPr>
+      </w:pPr>
+      <w:bookmarkStart w:id="9" w:name="_Toc110264839"/>
+      <w:r>
+        <w:rPr>
+          <w:lang w:val="en-SE"/>
+        </w:rPr>
+        <w:t xml:space="preserve">Database </w:t>
+      </w:r>
+      <w:r>
+        <w:rPr>
+          <w:lang w:val="en-SE"/>
+        </w:rPr>
+        <w:t>Migration</w:t>
+      </w:r>
+      <w:r>
+        <w:rPr>
+          <w:lang w:val="en-SE"/>
+        </w:rPr>
+        <w:t xml:space="preserve"> to AWS</w:t>
+      </w:r>
+      <w:r>
+        <w:rPr>
+          <w:lang w:val="en-SE"/>
+        </w:rPr>
+        <w:t xml:space="preserve"> – AWS Data Migration Service (DMS)</w:t>
+      </w:r>
+      <w:bookmarkEnd w:id="9"/>
+    </w:p>
+    <w:p>
+      <w:pPr>
+        <w:pStyle w:val="ListParagraph"/>
         <w:numPr>
           <w:ilvl w:val="0"/>
           <w:numId w:val="1"/>
@@ -8051,6 +8266,172 @@
           <w:lang w:val="en-SE"/>
         </w:rPr>
       </w:pPr>
+      <w:r>
+        <w:rPr>
+          <w:b/>
+          <w:lang w:val="en-SE"/>
+        </w:rPr>
+        <w:t>Database Migration to AWS:</w:t>
+      </w:r>
+      <w:r>
+        <w:rPr>
+          <w:lang w:val="en-SE"/>
+        </w:rPr>
+        <w:t xml:space="preserve"> </w:t>
+      </w:r>
+      <w:r>
+        <w:rPr>
+          <w:lang w:val="en-SE"/>
+        </w:rPr>
+        <w:t> </w:t>
+      </w:r>
+      <w:proofErr w:type="spellStart"/>
+      <w:r>
+        <w:rPr>
+          <w:u w:val="single"/>
+          <w:lang w:val="en-SE"/>
+        </w:rPr>
+        <w:t>Replicaion</w:t>
+      </w:r>
+      <w:proofErr w:type="spellEnd"/>
+      <w:r>
+        <w:rPr>
+          <w:u w:val="single"/>
+          <w:lang w:val="en-SE"/>
+        </w:rPr>
+        <w:t xml:space="preserve"> </w:t>
+      </w:r>
+      <w:r>
+        <w:rPr>
+          <w:u w:val="single"/>
+          <w:lang w:val="en-SE"/>
+        </w:rPr>
+        <w:t>tasks with EC2</w:t>
+      </w:r>
+      <w:r>
+        <w:rPr>
+          <w:u w:val="single"/>
+          <w:lang w:val="en-SE"/>
+        </w:rPr>
+        <w:t>, 1-to-1 CDC replication, no ETL</w:t>
+      </w:r>
+    </w:p>
+    <w:p>
+      <w:pPr>
+        <w:pStyle w:val="ListParagraph"/>
+        <w:numPr>
+          <w:ilvl w:val="0"/>
+          <w:numId w:val="1"/>
+        </w:numPr>
+        <w:rPr>
+          <w:lang w:val="en-SE"/>
+        </w:rPr>
+      </w:pPr>
+      <w:r>
+        <w:rPr>
+          <w:b/>
+          <w:lang w:val="en-SE"/>
+        </w:rPr>
+        <w:t>Source</w:t>
+      </w:r>
+      <w:r>
+        <w:rPr>
+          <w:lang w:val="en-SE"/>
+        </w:rPr>
+        <w:t xml:space="preserve"> database </w:t>
+      </w:r>
+      <w:r>
+        <w:rPr>
+          <w:b/>
+          <w:lang w:val="en-SE"/>
+        </w:rPr>
+        <w:t>remains</w:t>
+      </w:r>
+      <w:r>
+        <w:rPr>
+          <w:lang w:val="en-SE"/>
+        </w:rPr>
+        <w:t xml:space="preserve"> </w:t>
+      </w:r>
+      <w:r>
+        <w:rPr>
+          <w:b/>
+          <w:lang w:val="en-SE"/>
+        </w:rPr>
+        <w:t>available</w:t>
+      </w:r>
+    </w:p>
+    <w:p>
+      <w:pPr>
+        <w:pStyle w:val="ListParagraph"/>
+        <w:numPr>
+          <w:ilvl w:val="0"/>
+          <w:numId w:val="1"/>
+        </w:numPr>
+        <w:rPr>
+          <w:lang w:val="en-SE"/>
+        </w:rPr>
+      </w:pPr>
+      <w:r>
+        <w:rPr>
+          <w:lang w:val="en-SE"/>
+        </w:rPr>
+        <w:t>Continuous Data Replication (CDC)</w:t>
+      </w:r>
+    </w:p>
+    <w:p>
+      <w:pPr>
+        <w:pStyle w:val="ListParagraph"/>
+        <w:numPr>
+          <w:ilvl w:val="0"/>
+          <w:numId w:val="1"/>
+        </w:numPr>
+        <w:rPr>
+          <w:lang w:val="en-SE"/>
+        </w:rPr>
+      </w:pPr>
+      <w:r>
+        <w:rPr>
+          <w:b/>
+          <w:lang w:val="en-SE"/>
+        </w:rPr>
+        <w:t>Data Sources:</w:t>
+      </w:r>
+      <w:r>
+        <w:rPr>
+          <w:lang w:val="en-SE"/>
+        </w:rPr>
+        <w:t xml:space="preserve"> Homogeneous (Oracle to Oracle) or Heterogeneous (SQL to Aurora)</w:t>
+      </w:r>
+    </w:p>
+    <w:p>
+      <w:pPr>
+        <w:pStyle w:val="ListParagraph"/>
+        <w:numPr>
+          <w:ilvl w:val="0"/>
+          <w:numId w:val="1"/>
+        </w:numPr>
+        <w:rPr>
+          <w:highlight w:val="yellow"/>
+          <w:u w:val="single"/>
+          <w:lang w:val="en-SE"/>
+        </w:rPr>
+      </w:pPr>
+      <w:r>
+        <w:rPr>
+          <w:highlight w:val="yellow"/>
+          <w:u w:val="single"/>
+          <w:lang w:val="en-SE"/>
+        </w:rPr>
+        <w:t>No Data Transformation. Use Glue once data is in AWS</w:t>
+      </w:r>
+    </w:p>
+    <w:p>
+      <w:pPr>
+        <w:rPr>
+          <w:lang w:val="en-SE"/>
+        </w:rPr>
+      </w:pPr>
     </w:p>
     <w:p>
       <w:pPr>
@@ -8059,32 +8440,14 @@
           <w:lang w:val="en-SE"/>
         </w:rPr>
       </w:pPr>
-      <w:bookmarkStart w:id="8" w:name="_Toc110119563"/>
-      <w:r>
-        <w:rPr>
-          <w:lang w:val="en-SE"/>
-        </w:rPr>
-        <w:t xml:space="preserve">Database </w:t>
-      </w:r>
-      <w:r>
-        <w:rPr>
-          <w:lang w:val="en-SE"/>
-        </w:rPr>
-        <w:t>Migration</w:t>
-      </w:r>
-      <w:r>
-        <w:rPr>
-          <w:lang w:val="en-SE"/>
-        </w:rPr>
-        <w:t xml:space="preserve"> to AWS</w:t>
-      </w:r>
-      <w:r>
-        <w:rPr>
-          <w:lang w:val="en-SE"/>
-        </w:rPr>
-        <w:t xml:space="preserve"> – AWS Data Migration Service (DMS)</w:t>
-      </w:r>
-      <w:bookmarkEnd w:id="8"/>
+      <w:bookmarkStart w:id="10" w:name="_Toc110264840"/>
+      <w:r>
+        <w:rPr>
+          <w:lang w:val="en-SE"/>
+        </w:rPr>
+        <w:t>Data Engineering Visual Workflow – AWS Step Functions</w:t>
+      </w:r>
+      <w:bookmarkEnd w:id="10"/>
     </w:p>
     <w:p>
       <w:pPr>
@@ -8102,7 +8465,21 @@
           <w:b/>
           <w:lang w:val="en-SE"/>
         </w:rPr>
-        <w:t>Database Migration to AWS:</w:t>
+        <w:t>Design workflows</w:t>
+      </w:r>
+      <w:r>
+        <w:rPr>
+          <w:b/>
+          <w:lang w:val="en-SE"/>
+        </w:rPr>
+        <w:t xml:space="preserve"> (Visual)</w:t>
+      </w:r>
+      <w:r>
+        <w:rPr>
+          <w:b/>
+          <w:lang w:val="en-SE"/>
+        </w:rPr>
+        <w:t>:</w:t>
       </w:r>
       <w:r>
         <w:rPr>
@@ -8112,22 +8489,71 @@
       </w:r>
       <w:r>
         <w:rPr>
-          <w:lang w:val="en-SE"/>
-        </w:rPr>
-        <w:t> </w:t>
+          <w:u w:val="single"/>
+          <w:lang w:val="en-SE"/>
+        </w:rPr>
+        <w:t>Orchestration of workflows, audit, retry mechanisms</w:t>
+      </w:r>
+    </w:p>
+    <w:p>
+      <w:pPr>
+        <w:pStyle w:val="ListParagraph"/>
+        <w:numPr>
+          <w:ilvl w:val="0"/>
+          <w:numId w:val="1"/>
+        </w:numPr>
+        <w:rPr>
+          <w:lang w:val="en-SE"/>
+        </w:rPr>
+      </w:pPr>
+      <w:r>
+        <w:rPr>
+          <w:b/>
+          <w:lang w:val="en-SE"/>
+        </w:rPr>
+        <w:t>Ability to Wait</w:t>
+      </w:r>
+      <w:r>
+        <w:rPr>
+          <w:lang w:val="en-SE"/>
+        </w:rPr>
+        <w:t xml:space="preserve"> (</w:t>
       </w:r>
       <w:proofErr w:type="spellStart"/>
       <w:r>
         <w:rPr>
-          <w:u w:val="single"/>
-          <w:lang w:val="en-SE"/>
-        </w:rPr>
-        <w:t>Replicaion</w:t>
+          <w:lang w:val="en-SE"/>
+        </w:rPr>
+        <w:t>Upto</w:t>
       </w:r>
       <w:proofErr w:type="spellEnd"/>
       <w:r>
         <w:rPr>
-          <w:u w:val="single"/>
+          <w:lang w:val="en-SE"/>
+        </w:rPr>
+        <w:t xml:space="preserve"> 1 year)</w:t>
+      </w:r>
+    </w:p>
+    <w:p>
+      <w:pPr>
+        <w:pStyle w:val="ListParagraph"/>
+        <w:numPr>
+          <w:ilvl w:val="0"/>
+          <w:numId w:val="1"/>
+        </w:numPr>
+        <w:rPr>
+          <w:lang w:val="en-SE"/>
+        </w:rPr>
+      </w:pPr>
+      <w:r>
+        <w:rPr>
+          <w:b/>
+          <w:lang w:val="en-SE"/>
+        </w:rPr>
+        <w:t>Max Execution Time for State Machine:</w:t>
+      </w:r>
+      <w:r>
+        <w:rPr>
           <w:lang w:val="en-SE"/>
         </w:rPr>
         <w:t xml:space="preserve"> </w:t>
@@ -8137,14 +8563,7 @@
           <w:u w:val="single"/>
           <w:lang w:val="en-SE"/>
         </w:rPr>
-        <w:t>tasks with EC2</w:t>
-      </w:r>
-      <w:r>
-        <w:rPr>
-          <w:u w:val="single"/>
-          <w:lang w:val="en-SE"/>
-        </w:rPr>
-        <w:t>, 1-to-1 CDC replication, no ETL</w:t>
+        <w:t>1 year</w:t>
       </w:r>
     </w:p>
     <w:p>
@@ -8163,330 +8582,52 @@
           <w:b/>
           <w:lang w:val="en-SE"/>
         </w:rPr>
-        <w:t>Source</w:t>
-      </w:r>
-      <w:r>
-        <w:rPr>
-          <w:lang w:val="en-SE"/>
-        </w:rPr>
-        <w:t xml:space="preserve"> database </w:t>
-      </w:r>
-      <w:r>
-        <w:rPr>
-          <w:b/>
-          <w:lang w:val="en-SE"/>
-        </w:rPr>
-        <w:t>remains</w:t>
-      </w:r>
-      <w:r>
-        <w:rPr>
-          <w:lang w:val="en-SE"/>
-        </w:rPr>
-        <w:t xml:space="preserve"> </w:t>
-      </w:r>
-      <w:r>
-        <w:rPr>
-          <w:b/>
-          <w:lang w:val="en-SE"/>
-        </w:rPr>
-        <w:t>available</w:t>
-      </w:r>
-    </w:p>
-    <w:p>
-      <w:pPr>
-        <w:pStyle w:val="ListParagraph"/>
-        <w:numPr>
-          <w:ilvl w:val="0"/>
-          <w:numId w:val="1"/>
-        </w:numPr>
-        <w:rPr>
-          <w:lang w:val="en-SE"/>
-        </w:rPr>
-      </w:pPr>
-      <w:r>
-        <w:rPr>
-          <w:lang w:val="en-SE"/>
-        </w:rPr>
-        <w:t>Continuous Data Replication (CDC)</w:t>
-      </w:r>
-    </w:p>
-    <w:p>
-      <w:pPr>
-        <w:pStyle w:val="ListParagraph"/>
-        <w:numPr>
-          <w:ilvl w:val="0"/>
-          <w:numId w:val="1"/>
-        </w:numPr>
-        <w:rPr>
-          <w:lang w:val="en-SE"/>
-        </w:rPr>
-      </w:pPr>
-      <w:r>
-        <w:rPr>
-          <w:b/>
-          <w:lang w:val="en-SE"/>
-        </w:rPr>
-        <w:t>Data Sources:</w:t>
-      </w:r>
-      <w:r>
-        <w:rPr>
-          <w:lang w:val="en-SE"/>
-        </w:rPr>
-        <w:t xml:space="preserve"> Homogeneous (Oracle to Oracle) or Heterogeneous (SQL to Aurora)</w:t>
-      </w:r>
-    </w:p>
-    <w:p>
-      <w:pPr>
-        <w:pStyle w:val="ListParagraph"/>
-        <w:numPr>
-          <w:ilvl w:val="0"/>
-          <w:numId w:val="1"/>
-        </w:numPr>
-        <w:rPr>
-          <w:highlight w:val="yellow"/>
-          <w:u w:val="single"/>
-          <w:lang w:val="en-SE"/>
-        </w:rPr>
-      </w:pPr>
-      <w:r>
-        <w:rPr>
-          <w:highlight w:val="yellow"/>
-          <w:u w:val="single"/>
-          <w:lang w:val="en-SE"/>
-        </w:rPr>
-        <w:t>No Data Transformation. Use Glue once data is in AWS</w:t>
-      </w:r>
-    </w:p>
-    <w:p>
-      <w:pPr>
-        <w:rPr>
-          <w:lang w:val="en-SE"/>
-        </w:rPr>
-      </w:pPr>
+        <w:t>Ex:</w:t>
+      </w:r>
+      <w:r>
+        <w:rPr>
+          <w:lang w:val="en-SE"/>
+        </w:rPr>
+        <w:t xml:space="preserve"> Workflow to Tune, Train and Deploy Model</w:t>
+      </w:r>
+    </w:p>
+    <w:p>
+      <w:pPr>
+        <w:rPr>
+          <w:lang w:val="en-SE"/>
+        </w:rPr>
+      </w:pPr>
+    </w:p>
+    <w:p>
+      <w:pPr>
+        <w:rPr>
+          <w:lang w:val="en-SE"/>
+        </w:rPr>
+      </w:pPr>
+    </w:p>
+    <w:p>
+      <w:pPr>
+        <w:pStyle w:val="Heading1"/>
+        <w:rPr>
+          <w:b/>
+          <w:lang w:val="en-SE"/>
+        </w:rPr>
+      </w:pPr>
+      <w:bookmarkStart w:id="11" w:name="_Toc110264841"/>
+      <w:r>
+        <w:rPr>
+          <w:b/>
+          <w:lang w:val="en-SE"/>
+        </w:rPr>
+        <w:t>High Level AWS ML Services</w:t>
+      </w:r>
+      <w:bookmarkEnd w:id="11"/>
     </w:p>
     <w:p>
       <w:pPr>
         <w:pStyle w:val="Heading2"/>
-        <w:rPr>
-          <w:lang w:val="en-SE"/>
-        </w:rPr>
-      </w:pPr>
-      <w:bookmarkStart w:id="9" w:name="_Toc110119564"/>
-      <w:r>
-        <w:rPr>
-          <w:lang w:val="en-SE"/>
-        </w:rPr>
-        <w:t>Data Engineering Visual Workflow – AWS Step Functions</w:t>
-      </w:r>
-      <w:bookmarkEnd w:id="9"/>
-    </w:p>
-    <w:p>
-      <w:pPr>
-        <w:pStyle w:val="ListParagraph"/>
-        <w:numPr>
-          <w:ilvl w:val="0"/>
-          <w:numId w:val="1"/>
-        </w:numPr>
-        <w:rPr>
-          <w:lang w:val="en-SE"/>
-        </w:rPr>
-      </w:pPr>
-      <w:r>
-        <w:rPr>
-          <w:b/>
-          <w:lang w:val="en-SE"/>
-        </w:rPr>
-        <w:t>Design workflows</w:t>
-      </w:r>
-      <w:r>
-        <w:rPr>
-          <w:b/>
-          <w:lang w:val="en-SE"/>
-        </w:rPr>
-        <w:t xml:space="preserve"> (Visual)</w:t>
-      </w:r>
-      <w:r>
-        <w:rPr>
-          <w:b/>
-          <w:lang w:val="en-SE"/>
-        </w:rPr>
-        <w:t>:</w:t>
-      </w:r>
-      <w:r>
-        <w:rPr>
-          <w:lang w:val="en-SE"/>
-        </w:rPr>
-        <w:t xml:space="preserve"> </w:t>
-      </w:r>
-      <w:r>
-        <w:rPr>
-          <w:u w:val="single"/>
-          <w:lang w:val="en-SE"/>
-        </w:rPr>
-        <w:t>Orchestration of workflows, audit, retry mechanisms</w:t>
-      </w:r>
-    </w:p>
-    <w:p>
-      <w:pPr>
-        <w:pStyle w:val="ListParagraph"/>
-        <w:numPr>
-          <w:ilvl w:val="0"/>
-          <w:numId w:val="1"/>
-        </w:numPr>
-        <w:rPr>
-          <w:lang w:val="en-SE"/>
-        </w:rPr>
-      </w:pPr>
-      <w:r>
-        <w:rPr>
-          <w:b/>
-          <w:lang w:val="en-SE"/>
-        </w:rPr>
-        <w:t>Ability to Wait</w:t>
-      </w:r>
-      <w:r>
-        <w:rPr>
-          <w:lang w:val="en-SE"/>
-        </w:rPr>
-        <w:t xml:space="preserve"> (</w:t>
-      </w:r>
-      <w:proofErr w:type="spellStart"/>
-      <w:r>
-        <w:rPr>
-          <w:lang w:val="en-SE"/>
-        </w:rPr>
-        <w:t>Upto</w:t>
-      </w:r>
-      <w:proofErr w:type="spellEnd"/>
-      <w:r>
-        <w:rPr>
-          <w:lang w:val="en-SE"/>
-        </w:rPr>
-        <w:t xml:space="preserve"> 1 year)</w:t>
-      </w:r>
-    </w:p>
-    <w:p>
-      <w:pPr>
-        <w:pStyle w:val="ListParagraph"/>
-        <w:numPr>
-          <w:ilvl w:val="0"/>
-          <w:numId w:val="1"/>
-        </w:numPr>
-        <w:rPr>
-          <w:lang w:val="en-SE"/>
-        </w:rPr>
-      </w:pPr>
-      <w:r>
-        <w:rPr>
-          <w:b/>
-          <w:lang w:val="en-SE"/>
-        </w:rPr>
-        <w:t>Max Execution Time for State Machine:</w:t>
-      </w:r>
-      <w:r>
-        <w:rPr>
-          <w:lang w:val="en-SE"/>
-        </w:rPr>
-        <w:t xml:space="preserve"> </w:t>
-      </w:r>
-      <w:r>
-        <w:rPr>
-          <w:u w:val="single"/>
-          <w:lang w:val="en-SE"/>
-        </w:rPr>
-        <w:t>1 year</w:t>
-      </w:r>
-    </w:p>
-    <w:p>
-      <w:pPr>
-        <w:pStyle w:val="ListParagraph"/>
-        <w:numPr>
-          <w:ilvl w:val="0"/>
-          <w:numId w:val="1"/>
-        </w:numPr>
-        <w:rPr>
-          <w:lang w:val="en-SE"/>
-        </w:rPr>
-      </w:pPr>
-      <w:r>
-        <w:rPr>
-          <w:b/>
-          <w:lang w:val="en-SE"/>
-        </w:rPr>
-        <w:t>Ex:</w:t>
-      </w:r>
-      <w:r>
-        <w:rPr>
-          <w:lang w:val="en-SE"/>
-        </w:rPr>
-        <w:t xml:space="preserve"> Workflow to Tune, Train and Deploy Model</w:t>
-      </w:r>
-    </w:p>
-    <w:p>
-      <w:pPr>
-        <w:rPr>
-          <w:lang w:val="en-SE"/>
-        </w:rPr>
-      </w:pPr>
-    </w:p>
-    <w:p>
-      <w:pPr>
-        <w:rPr>
-          <w:lang w:val="en-SE"/>
-        </w:rPr>
-      </w:pPr>
-    </w:p>
-    <w:p>
-      <w:pPr>
-        <w:rPr>
-          <w:lang w:val="en-SE"/>
-        </w:rPr>
-      </w:pPr>
-    </w:p>
-    <w:p>
-      <w:pPr>
-        <w:rPr>
-          <w:lang w:val="en-SE"/>
-        </w:rPr>
-      </w:pPr>
-    </w:p>
-    <w:p>
-      <w:pPr>
-        <w:rPr>
-          <w:lang w:val="en-SE"/>
-        </w:rPr>
-      </w:pPr>
-    </w:p>
-    <w:p>
-      <w:pPr>
-        <w:rPr>
-          <w:lang w:val="en-SE"/>
-        </w:rPr>
-      </w:pPr>
-    </w:p>
-    <w:p>
-      <w:pPr>
-        <w:pStyle w:val="Heading1"/>
-        <w:rPr>
-          <w:b/>
-          <w:lang w:val="en-SE"/>
-        </w:rPr>
-      </w:pPr>
-      <w:bookmarkStart w:id="10" w:name="_Toc110119565"/>
-      <w:r>
-        <w:rPr>
-          <w:b/>
-          <w:lang w:val="en-SE"/>
-        </w:rPr>
-        <w:t>High Level AWS ML Services</w:t>
-      </w:r>
-      <w:bookmarkEnd w:id="10"/>
-    </w:p>
-    <w:p>
-      <w:pPr>
-        <w:pStyle w:val="Heading2"/>
-      </w:pPr>
-      <w:bookmarkStart w:id="11" w:name="_Toc110119566"/>
+      </w:pPr>
+      <w:bookmarkStart w:id="12" w:name="_Toc110264842"/>
       <w:r>
         <w:rPr>
           <w:lang w:val="en-SE"/>
@@ -8496,7 +8637,7 @@
       <w:r>
         <w:t>Summary</w:t>
       </w:r>
-      <w:bookmarkEnd w:id="11"/>
+      <w:bookmarkEnd w:id="12"/>
     </w:p>
     <w:p>
       <w:pPr>
@@ -9745,6 +9886,22 @@
         </w:rPr>
         <w:t>cameras</w:t>
       </w:r>
+      <w:r>
+        <w:rPr>
+          <w:rFonts w:ascii="Calibri" w:eastAsia="Times New Roman" w:hAnsi="Calibri" w:cs="Calibri"/>
+          <w:b/>
+          <w:lang w:val="en-SE" w:eastAsia="en-SE"/>
+        </w:rPr>
+        <w:t xml:space="preserve">. Ingest </w:t>
+      </w:r>
+      <w:r>
+        <w:rPr>
+          <w:rFonts w:ascii="Calibri" w:eastAsia="Times New Roman" w:hAnsi="Calibri" w:cs="Calibri"/>
+          <w:b/>
+          <w:lang w:val="en-SE" w:eastAsia="en-SE"/>
+        </w:rPr>
+        <w:t>Videos in near-real time</w:t>
+      </w:r>
     </w:p>
     <w:p>
       <w:pPr>
@@ -10156,7 +10313,7 @@
           <w:lang w:val="en-SE" w:eastAsia="en-SE"/>
         </w:rPr>
       </w:pPr>
-      <w:bookmarkStart w:id="12" w:name="_Toc110119567"/>
+      <w:bookmarkStart w:id="13" w:name="_Toc110264843"/>
       <w:r>
         <w:rPr>
           <w:rFonts w:eastAsia="Times New Roman"/>
@@ -10165,7 +10322,7 @@
         </w:rPr>
         <w:t>Exploratory Data Analytics</w:t>
       </w:r>
-      <w:bookmarkEnd w:id="12"/>
+      <w:bookmarkEnd w:id="13"/>
     </w:p>
     <w:p>
       <w:pPr>
@@ -10175,7 +10332,7 @@
           <w:lang w:val="en-SE" w:eastAsia="en-SE"/>
         </w:rPr>
       </w:pPr>
-      <w:bookmarkStart w:id="13" w:name="_Toc110119568"/>
+      <w:bookmarkStart w:id="14" w:name="_Toc110264844"/>
       <w:r>
         <w:rPr>
           <w:rFonts w:eastAsia="Times New Roman"/>
@@ -10183,7 +10340,7 @@
         </w:rPr>
         <w:t>Python in Data Science and Machine Learning</w:t>
       </w:r>
-      <w:bookmarkEnd w:id="13"/>
+      <w:bookmarkEnd w:id="14"/>
     </w:p>
     <w:p>
       <w:pPr>
@@ -10658,14 +10815,14 @@
           <w:lang w:val="en-SE" w:eastAsia="en-SE"/>
         </w:rPr>
       </w:pPr>
-      <w:bookmarkStart w:id="14" w:name="_Toc110119569"/>
+      <w:bookmarkStart w:id="15" w:name="_Toc110264845"/>
       <w:r>
         <w:rPr>
           <w:lang w:val="en-SE" w:eastAsia="en-SE"/>
         </w:rPr>
         <w:t>Types of Data in ML – Numerical, Categorical, Ordinal</w:t>
       </w:r>
-      <w:bookmarkEnd w:id="14"/>
+      <w:bookmarkEnd w:id="15"/>
     </w:p>
     <w:p>
       <w:pPr>
@@ -11063,14 +11220,14 @@
           <w:lang w:val="en-SE" w:eastAsia="en-SE"/>
         </w:rPr>
       </w:pPr>
-      <w:bookmarkStart w:id="15" w:name="_Toc110119570"/>
+      <w:bookmarkStart w:id="16" w:name="_Toc110264846"/>
       <w:r>
         <w:rPr>
           <w:lang w:val="en-SE" w:eastAsia="en-SE"/>
         </w:rPr>
         <w:t>Data Distributions – Normal, Poisson, Binomial, Bernoulli</w:t>
       </w:r>
-      <w:bookmarkEnd w:id="15"/>
+      <w:bookmarkEnd w:id="16"/>
     </w:p>
     <w:p>
       <w:pPr>
@@ -11407,7 +11564,7 @@
           <w:lang w:val="en-SE" w:eastAsia="en-SE"/>
         </w:rPr>
       </w:pPr>
-      <w:bookmarkStart w:id="16" w:name="_Toc110119571"/>
+      <w:bookmarkStart w:id="17" w:name="_Toc110264847"/>
       <w:r>
         <w:rPr>
           <w:rFonts w:eastAsia="Times New Roman"/>
@@ -11415,7 +11572,7 @@
         </w:rPr>
         <w:t>Time Series Analysis - Series of data points over time period</w:t>
       </w:r>
-      <w:bookmarkEnd w:id="16"/>
+      <w:bookmarkEnd w:id="17"/>
     </w:p>
     <w:p>
       <w:pPr>
@@ -11588,7 +11745,7 @@
           <w:lang w:val="en-SE" w:eastAsia="en-SE"/>
         </w:rPr>
       </w:pPr>
-      <w:bookmarkStart w:id="17" w:name="_Toc110119572"/>
+      <w:bookmarkStart w:id="18" w:name="_Toc110264848"/>
       <w:r>
         <w:rPr>
           <w:lang w:val="en-SE" w:eastAsia="en-SE"/>
@@ -11613,7 +11770,7 @@
         </w:rPr>
         <w:t xml:space="preserve"> – Amazon Athena</w:t>
       </w:r>
-      <w:bookmarkEnd w:id="17"/>
+      <w:bookmarkEnd w:id="18"/>
     </w:p>
     <w:p>
       <w:pPr>
@@ -11973,7 +12130,7 @@
           <w:lang w:val="en-SE" w:eastAsia="en-SE"/>
         </w:rPr>
       </w:pPr>
-      <w:bookmarkStart w:id="18" w:name="_Toc110119573"/>
+      <w:bookmarkStart w:id="19" w:name="_Toc110264849"/>
       <w:r>
         <w:rPr>
           <w:rFonts w:eastAsia="Times New Roman"/>
@@ -11989,7 +12146,7 @@
         </w:rPr>
         <w:t>QuickSight</w:t>
       </w:r>
-      <w:bookmarkEnd w:id="18"/>
+      <w:bookmarkEnd w:id="19"/>
       <w:proofErr w:type="spellEnd"/>
     </w:p>
     <w:p>
@@ -12523,7 +12680,7 @@
           <w:lang w:val="en-SE" w:eastAsia="en-SE"/>
         </w:rPr>
       </w:pPr>
-      <w:bookmarkStart w:id="19" w:name="_Toc110119574"/>
+      <w:bookmarkStart w:id="20" w:name="_Toc110264850"/>
       <w:r>
         <w:rPr>
           <w:lang w:val="en-SE" w:eastAsia="en-SE"/>
@@ -12536,7 +12693,7 @@
         </w:rPr>
         <w:t>Elastic MapReduce (EMR)</w:t>
       </w:r>
-      <w:bookmarkEnd w:id="19"/>
+      <w:bookmarkEnd w:id="20"/>
     </w:p>
     <w:p>
       <w:pPr>
@@ -13815,14 +13972,14 @@
           <w:lang w:val="en-SE" w:eastAsia="en-SE"/>
         </w:rPr>
       </w:pPr>
-      <w:bookmarkStart w:id="20" w:name="_Toc110119575"/>
+      <w:bookmarkStart w:id="21" w:name="_Toc110264851"/>
       <w:r>
         <w:rPr>
           <w:lang w:val="en-SE" w:eastAsia="en-SE"/>
         </w:rPr>
         <w:t>Apache Spark on EMR</w:t>
       </w:r>
-      <w:bookmarkEnd w:id="20"/>
+      <w:bookmarkEnd w:id="21"/>
     </w:p>
     <w:p>
       <w:pPr>
@@ -14612,7 +14769,7 @@
           <w:lang w:val="en-SE" w:eastAsia="en-SE"/>
         </w:rPr>
       </w:pPr>
-      <w:bookmarkStart w:id="21" w:name="_Toc110119576"/>
+      <w:bookmarkStart w:id="22" w:name="_Toc110264852"/>
       <w:r>
         <w:rPr>
           <w:b/>
@@ -14620,7 +14777,7 @@
         </w:rPr>
         <w:t>Feature Engineering – Missing Data, Unbalanced Data, Label Data</w:t>
       </w:r>
-      <w:bookmarkEnd w:id="21"/>
+      <w:bookmarkEnd w:id="22"/>
     </w:p>
     <w:p>
       <w:pPr>
@@ -16493,7 +16650,10 @@
     </w:p>
     <w:p>
       <w:pPr>
-        <w:rPr>
+        <w:pStyle w:val="ListParagraph"/>
+        <w:ind w:left="1440"/>
+        <w:rPr>
+          <w:b/>
           <w:lang w:val="en-SE" w:eastAsia="en-SE"/>
         </w:rPr>
       </w:pPr>
@@ -16507,7 +16667,7 @@
           <w:lang w:val="en-SE" w:eastAsia="en-SE"/>
         </w:rPr>
       </w:pPr>
-      <w:bookmarkStart w:id="22" w:name="_Toc110119577"/>
+      <w:bookmarkStart w:id="23" w:name="_Toc110264853"/>
       <w:r>
         <w:rPr>
           <w:rFonts w:eastAsia="Times New Roman"/>
@@ -16560,14 +16720,7 @@
         </w:rPr>
         <w:t>r</w:t>
       </w:r>
-      <w:bookmarkEnd w:id="22"/>
-    </w:p>
-    <w:p>
-      <w:pPr>
-        <w:rPr>
-          <w:lang w:val="en-SE" w:eastAsia="en-SE"/>
-        </w:rPr>
-      </w:pPr>
+      <w:bookmarkEnd w:id="23"/>
     </w:p>
     <w:p>
       <w:pPr>
@@ -16750,6 +16903,221 @@
       <w:pPr>
         <w:pStyle w:val="ListParagraph"/>
         <w:numPr>
+          <w:ilvl w:val="1"/>
+          <w:numId w:val="1"/>
+        </w:numPr>
+        <w:rPr>
+          <w:b/>
+          <w:lang w:val="en-SE" w:eastAsia="en-SE"/>
+        </w:rPr>
+      </w:pPr>
+      <w:r>
+        <w:rPr>
+          <w:b/>
+          <w:lang w:val="en-SE" w:eastAsia="en-SE"/>
+        </w:rPr>
+        <w:t>Best Pract</w:t>
+      </w:r>
+      <w:r>
+        <w:rPr>
+          <w:b/>
+          <w:lang w:val="en-SE" w:eastAsia="en-SE"/>
+        </w:rPr>
+        <w:t>ices:</w:t>
+      </w:r>
+    </w:p>
+    <w:p>
+      <w:pPr>
+        <w:pStyle w:val="ListParagraph"/>
+        <w:numPr>
+          <w:ilvl w:val="2"/>
+          <w:numId w:val="1"/>
+        </w:numPr>
+        <w:rPr>
+          <w:lang w:val="en-SE" w:eastAsia="en-SE"/>
+        </w:rPr>
+      </w:pPr>
+      <w:r>
+        <w:rPr>
+          <w:u w:val="single"/>
+          <w:lang w:val="en-SE" w:eastAsia="en-SE"/>
+        </w:rPr>
+        <w:t>Don't optimize too many hyperparameters</w:t>
+      </w:r>
+      <w:r>
+        <w:rPr>
+          <w:lang w:val="en-SE" w:eastAsia="en-SE"/>
+        </w:rPr>
+        <w:t xml:space="preserve"> at once</w:t>
+      </w:r>
+    </w:p>
+    <w:p>
+      <w:pPr>
+        <w:pStyle w:val="ListParagraph"/>
+        <w:numPr>
+          <w:ilvl w:val="2"/>
+          <w:numId w:val="1"/>
+        </w:numPr>
+        <w:rPr>
+          <w:lang w:val="en-SE" w:eastAsia="en-SE"/>
+        </w:rPr>
+      </w:pPr>
+      <w:r>
+        <w:rPr>
+          <w:u w:val="single"/>
+          <w:lang w:val="en-SE" w:eastAsia="en-SE"/>
+        </w:rPr>
+        <w:t xml:space="preserve">Limit ranges to as small </w:t>
+      </w:r>
+      <w:r>
+        <w:rPr>
+          <w:lang w:val="en-SE" w:eastAsia="en-SE"/>
+        </w:rPr>
+        <w:t>as possible</w:t>
+      </w:r>
+    </w:p>
+    <w:p>
+      <w:pPr>
+        <w:pStyle w:val="ListParagraph"/>
+        <w:numPr>
+          <w:ilvl w:val="2"/>
+          <w:numId w:val="1"/>
+        </w:numPr>
+        <w:rPr>
+          <w:lang w:val="en-SE" w:eastAsia="en-SE"/>
+        </w:rPr>
+      </w:pPr>
+      <w:r>
+        <w:rPr>
+          <w:lang w:val="en-SE" w:eastAsia="en-SE"/>
+        </w:rPr>
+        <w:t xml:space="preserve">Use </w:t>
+      </w:r>
+      <w:r>
+        <w:rPr>
+          <w:highlight w:val="yellow"/>
+          <w:lang w:val="en-SE" w:eastAsia="en-SE"/>
+        </w:rPr>
+        <w:t>logarithmic scales</w:t>
+      </w:r>
+      <w:r>
+        <w:rPr>
+          <w:lang w:val="en-SE" w:eastAsia="en-SE"/>
+        </w:rPr>
+        <w:t xml:space="preserve"> when appropriate</w:t>
+      </w:r>
+    </w:p>
+    <w:p>
+      <w:pPr>
+        <w:pStyle w:val="ListParagraph"/>
+        <w:numPr>
+          <w:ilvl w:val="2"/>
+          <w:numId w:val="1"/>
+        </w:numPr>
+        <w:rPr>
+          <w:lang w:val="en-SE" w:eastAsia="en-SE"/>
+        </w:rPr>
+      </w:pPr>
+      <w:proofErr w:type="spellStart"/>
+      <w:r>
+        <w:rPr>
+          <w:u w:val="single"/>
+          <w:lang w:val="en-SE" w:eastAsia="en-SE"/>
+        </w:rPr>
+        <w:t>DON't</w:t>
+      </w:r>
+      <w:proofErr w:type="spellEnd"/>
+      <w:r>
+        <w:rPr>
+          <w:u w:val="single"/>
+          <w:lang w:val="en-SE" w:eastAsia="en-SE"/>
+        </w:rPr>
+        <w:t xml:space="preserve"> run too many training jobs</w:t>
+      </w:r>
+      <w:r>
+        <w:rPr>
+          <w:lang w:val="en-SE" w:eastAsia="en-SE"/>
+        </w:rPr>
+        <w:t xml:space="preserve"> concurrently</w:t>
+      </w:r>
+    </w:p>
+    <w:p>
+      <w:pPr>
+        <w:pStyle w:val="ListParagraph"/>
+        <w:numPr>
+          <w:ilvl w:val="2"/>
+          <w:numId w:val="1"/>
+        </w:numPr>
+        <w:rPr>
+          <w:u w:val="single"/>
+          <w:lang w:val="en-SE" w:eastAsia="en-SE"/>
+        </w:rPr>
+      </w:pPr>
+      <w:r>
+        <w:rPr>
+          <w:u w:val="single"/>
+          <w:lang w:val="en-SE" w:eastAsia="en-SE"/>
+        </w:rPr>
+        <w:t>Limits</w:t>
+      </w:r>
+      <w:r>
+        <w:rPr>
+          <w:lang w:val="en-SE" w:eastAsia="en-SE"/>
+        </w:rPr>
+        <w:t xml:space="preserve"> how well </w:t>
+      </w:r>
+      <w:r>
+        <w:rPr>
+          <w:u w:val="single"/>
+          <w:lang w:val="en-SE" w:eastAsia="en-SE"/>
+        </w:rPr>
+        <w:t>the process can learn</w:t>
+      </w:r>
+    </w:p>
+    <w:p>
+      <w:pPr>
+        <w:pStyle w:val="ListParagraph"/>
+        <w:numPr>
+          <w:ilvl w:val="2"/>
+          <w:numId w:val="1"/>
+        </w:numPr>
+        <w:rPr>
+          <w:lang w:val="en-SE" w:eastAsia="en-SE"/>
+        </w:rPr>
+      </w:pPr>
+      <w:r>
+        <w:rPr>
+          <w:lang w:val="en-SE" w:eastAsia="en-SE"/>
+        </w:rPr>
+        <w:t xml:space="preserve">Make sure </w:t>
+      </w:r>
+      <w:r>
+        <w:rPr>
+          <w:u w:val="single"/>
+          <w:lang w:val="en-SE" w:eastAsia="en-SE"/>
+        </w:rPr>
+        <w:t>Training jobs runs on multiple instances report correct objective</w:t>
+      </w:r>
+      <w:r>
+        <w:rPr>
+          <w:lang w:val="en-SE" w:eastAsia="en-SE"/>
+        </w:rPr>
+        <w:t xml:space="preserve"> metric in the end</w:t>
+      </w:r>
+    </w:p>
+    <w:p>
+      <w:pPr>
+        <w:pStyle w:val="ListParagraph"/>
+        <w:ind w:left="2160"/>
+        <w:rPr>
+          <w:lang w:val="en-SE" w:eastAsia="en-SE"/>
+        </w:rPr>
+      </w:pPr>
+    </w:p>
+    <w:p>
+      <w:pPr>
+        <w:pStyle w:val="ListParagraph"/>
+        <w:numPr>
           <w:ilvl w:val="0"/>
           <w:numId w:val="1"/>
         </w:numPr>
@@ -17377,30 +17745,8 @@
     </w:p>
     <w:p>
       <w:pPr>
-        <w:rPr>
-          <w:b/>
-          <w:lang w:val="en-SE" w:eastAsia="en-SE"/>
-        </w:rPr>
-      </w:pPr>
-    </w:p>
-    <w:p>
-      <w:pPr>
-        <w:rPr>
-          <w:b/>
-          <w:lang w:val="en-SE" w:eastAsia="en-SE"/>
-        </w:rPr>
-      </w:pPr>
-    </w:p>
-    <w:p>
-      <w:pPr>
-        <w:rPr>
-          <w:b/>
-          <w:lang w:val="en-SE" w:eastAsia="en-SE"/>
-        </w:rPr>
-      </w:pPr>
-    </w:p>
-    <w:p>
-      <w:pPr>
+        <w:pStyle w:val="ListParagraph"/>
+        <w:ind w:left="2160"/>
         <w:rPr>
           <w:b/>
           <w:lang w:val="en-SE" w:eastAsia="en-SE"/>
@@ -19100,7 +19446,7 @@
           <w:lang w:val="en-SE" w:eastAsia="en-SE"/>
         </w:rPr>
       </w:pPr>
-      <w:bookmarkStart w:id="23" w:name="_Toc110119578"/>
+      <w:bookmarkStart w:id="24" w:name="_Toc110264854"/>
       <w:proofErr w:type="spellStart"/>
       <w:r>
         <w:rPr>
@@ -19119,7 +19465,7 @@
         </w:rPr>
         <w:t xml:space="preserve"> ML Implementation and ML Ops</w:t>
       </w:r>
-      <w:bookmarkEnd w:id="23"/>
+      <w:bookmarkEnd w:id="24"/>
     </w:p>
     <w:p>
       <w:pPr>
@@ -19129,6 +19475,60 @@
           <w:numId w:val="1"/>
         </w:numPr>
         <w:rPr>
+          <w:lang w:val="en-SE" w:eastAsia="en-SE"/>
+        </w:rPr>
+      </w:pPr>
+      <w:proofErr w:type="spellStart"/>
+      <w:r>
+        <w:rPr>
+          <w:b/>
+          <w:u w:val="single"/>
+          <w:lang w:val="en-SE" w:eastAsia="en-SE"/>
+        </w:rPr>
+        <w:t>SageMaker</w:t>
+      </w:r>
+      <w:proofErr w:type="spellEnd"/>
+      <w:r>
+        <w:rPr>
+          <w:b/>
+          <w:u w:val="single"/>
+          <w:lang w:val="en-SE" w:eastAsia="en-SE"/>
+        </w:rPr>
+        <w:t xml:space="preserve"> ML Architecture:</w:t>
+      </w:r>
+      <w:r>
+        <w:rPr>
+          <w:lang w:val="en-SE" w:eastAsia="en-SE"/>
+        </w:rPr>
+        <w:t xml:space="preserve"> </w:t>
+      </w:r>
+      <w:r>
+        <w:rPr>
+          <w:lang w:val="en-SE" w:eastAsia="en-SE"/>
+        </w:rPr>
+        <w:t>Training, Deployment and Inference using Docker images</w:t>
+      </w:r>
+    </w:p>
+    <w:p>
+      <w:pPr>
+        <w:pStyle w:val="ListParagraph"/>
+        <w:numPr>
+          <w:ilvl w:val="0"/>
+          <w:numId w:val="1"/>
+        </w:numPr>
+        <w:rPr>
+          <w:lang w:val="en-SE" w:eastAsia="en-SE"/>
+        </w:rPr>
+      </w:pPr>
+    </w:p>
+    <w:p>
+      <w:pPr>
+        <w:pStyle w:val="ListParagraph"/>
+        <w:numPr>
+          <w:ilvl w:val="0"/>
+          <w:numId w:val="1"/>
+        </w:numPr>
+        <w:rPr>
           <w:u w:val="single"/>
           <w:lang w:val="en-SE" w:eastAsia="en-SE"/>
         </w:rPr>
@@ -20946,8 +21346,6 @@
         </w:rPr>
         <w:t xml:space="preserve"> or send notification via SNS</w:t>
       </w:r>
-      <w:bookmarkStart w:id="24" w:name="_GoBack"/>
-      <w:bookmarkEnd w:id="24"/>
     </w:p>
     <w:p>
       <w:pPr>
@@ -21480,6 +21878,13 @@
     </w:p>
     <w:p>
       <w:pPr>
+        <w:rPr>
+          <w:lang w:val="en-SE" w:eastAsia="en-SE"/>
+        </w:rPr>
+      </w:pPr>
+    </w:p>
+    <w:p>
+      <w:pPr>
         <w:pStyle w:val="ListParagraph"/>
         <w:numPr>
           <w:ilvl w:val="0"/>
@@ -22177,6 +22582,97 @@
     </w:p>
     <w:p>
       <w:pPr>
+        <w:pStyle w:val="ListParagraph"/>
+        <w:numPr>
+          <w:ilvl w:val="1"/>
+          <w:numId w:val="1"/>
+        </w:numPr>
+        <w:rPr>
+          <w:b/>
+          <w:lang w:val="en-SE" w:eastAsia="en-SE"/>
+        </w:rPr>
+      </w:pPr>
+      <w:r>
+        <w:rPr>
+          <w:b/>
+          <w:lang w:val="en-SE" w:eastAsia="en-SE"/>
+        </w:rPr>
+        <w:t xml:space="preserve">Customer Inference Container: </w:t>
+      </w:r>
+    </w:p>
+    <w:p>
+      <w:pPr>
+        <w:pStyle w:val="ListParagraph"/>
+        <w:numPr>
+          <w:ilvl w:val="2"/>
+          <w:numId w:val="1"/>
+        </w:numPr>
+        <w:rPr>
+          <w:highlight w:val="yellow"/>
+          <w:lang w:val="en-SE" w:eastAsia="en-SE"/>
+        </w:rPr>
+      </w:pPr>
+      <w:r>
+        <w:rPr>
+          <w:lang w:val="en-SE" w:eastAsia="en-SE"/>
+        </w:rPr>
+        <w:t>Your inference container responds to port 8080</w:t>
+      </w:r>
+    </w:p>
+    <w:p>
+      <w:pPr>
+        <w:pStyle w:val="ListParagraph"/>
+        <w:numPr>
+          <w:ilvl w:val="2"/>
+          <w:numId w:val="1"/>
+        </w:numPr>
+        <w:rPr>
+          <w:highlight w:val="yellow"/>
+          <w:lang w:val="en-SE" w:eastAsia="en-SE"/>
+        </w:rPr>
+      </w:pPr>
+      <w:r>
+        <w:rPr>
+          <w:lang w:val="en-SE" w:eastAsia="en-SE"/>
+        </w:rPr>
+        <w:t>respond to ping requests in under 2 seconds</w:t>
+      </w:r>
+    </w:p>
+    <w:p>
+      <w:pPr>
+        <w:pStyle w:val="ListParagraph"/>
+        <w:numPr>
+          <w:ilvl w:val="2"/>
+          <w:numId w:val="1"/>
+        </w:numPr>
+        <w:rPr>
+          <w:highlight w:val="yellow"/>
+          <w:lang w:val="en-SE" w:eastAsia="en-SE"/>
+        </w:rPr>
+      </w:pPr>
+      <w:r>
+        <w:rPr>
+          <w:lang w:val="en-SE" w:eastAsia="en-SE"/>
+        </w:rPr>
+        <w:t xml:space="preserve">Model </w:t>
+      </w:r>
+      <w:proofErr w:type="spellStart"/>
+      <w:r>
+        <w:rPr>
+          <w:lang w:val="en-SE" w:eastAsia="en-SE"/>
+        </w:rPr>
+        <w:t>artifacts</w:t>
+      </w:r>
+      <w:proofErr w:type="spellEnd"/>
+      <w:r>
+        <w:rPr>
+          <w:lang w:val="en-SE" w:eastAsia="en-SE"/>
+        </w:rPr>
+        <w:t xml:space="preserve"> need to be compressed in tar forma</w:t>
+      </w:r>
+    </w:p>
+    <w:p>
+      <w:pPr>
         <w:pStyle w:val="Heading1"/>
         <w:rPr>
           <w:b/>
@@ -22192,7 +22688,7 @@
           <w:lang w:val="en-SE" w:eastAsia="en-SE"/>
         </w:rPr>
       </w:pPr>
-      <w:bookmarkStart w:id="25" w:name="_Toc110119579"/>
+      <w:bookmarkStart w:id="25" w:name="_Toc110264855"/>
       <w:r>
         <w:rPr>
           <w:b/>
@@ -22284,7 +22780,7 @@
           <w:lang w:val="en-SE" w:eastAsia="en-SE"/>
         </w:rPr>
       </w:pPr>
-      <w:bookmarkStart w:id="26" w:name="_Toc110119580"/>
+      <w:bookmarkStart w:id="26" w:name="_Toc110264856"/>
       <w:r>
         <w:rPr>
           <w:rFonts w:eastAsia="Times New Roman"/>
@@ -22303,7 +22799,7 @@
           <w:lang w:eastAsia="en-SE"/>
         </w:rPr>
       </w:pPr>
-      <w:bookmarkStart w:id="27" w:name="_Toc110119581"/>
+      <w:bookmarkStart w:id="27" w:name="_Toc110264857"/>
       <w:r>
         <w:rPr>
           <w:rFonts w:eastAsia="Times New Roman"/>
@@ -22342,7 +22838,21 @@
           <w:rFonts w:ascii="Calibri" w:eastAsia="Times New Roman" w:hAnsi="Calibri" w:cs="Calibri"/>
           <w:lang w:eastAsia="en-SE"/>
         </w:rPr>
-        <w:t xml:space="preserve"> (FN)</w:t>
+        <w:t xml:space="preserve"> (</w:t>
+      </w:r>
+      <w:r>
+        <w:rPr>
+          <w:rFonts w:ascii="Calibri" w:eastAsia="Times New Roman" w:hAnsi="Calibri" w:cs="Calibri"/>
+          <w:lang w:val="en-SE" w:eastAsia="en-SE"/>
+        </w:rPr>
+        <w:t xml:space="preserve">reduce </w:t>
+      </w:r>
+      <w:r>
+        <w:rPr>
+          <w:rFonts w:ascii="Calibri" w:eastAsia="Times New Roman" w:hAnsi="Calibri" w:cs="Calibri"/>
+          <w:lang w:eastAsia="en-SE"/>
+        </w:rPr>
+        <w:t>FN)</w:t>
       </w:r>
       <w:r>
         <w:rPr>
@@ -22416,7 +22926,21 @@
           <w:rFonts w:ascii="Calibri" w:eastAsia="Times New Roman" w:hAnsi="Calibri" w:cs="Calibri"/>
           <w:lang w:eastAsia="en-SE"/>
         </w:rPr>
-        <w:t xml:space="preserve"> (FP) = TP/TP+ FP</w:t>
+        <w:t xml:space="preserve"> (</w:t>
+      </w:r>
+      <w:r>
+        <w:rPr>
+          <w:rFonts w:ascii="Calibri" w:eastAsia="Times New Roman" w:hAnsi="Calibri" w:cs="Calibri"/>
+          <w:lang w:val="en-SE" w:eastAsia="en-SE"/>
+        </w:rPr>
+        <w:t xml:space="preserve">reduce </w:t>
+      </w:r>
+      <w:r>
+        <w:rPr>
+          <w:rFonts w:ascii="Calibri" w:eastAsia="Times New Roman" w:hAnsi="Calibri" w:cs="Calibri"/>
+          <w:lang w:eastAsia="en-SE"/>
+        </w:rPr>
+        <w:t>FP) = TP/TP+ FP</w:t>
       </w:r>
     </w:p>
     <w:p>
@@ -22529,7 +23053,21 @@
           <w:rFonts w:ascii="Calibri" w:eastAsia="Times New Roman" w:hAnsi="Calibri" w:cs="Calibri"/>
           <w:lang w:eastAsia="en-SE"/>
         </w:rPr>
-        <w:t xml:space="preserve"> = 2xTP / 2xTP + FP + FN, 2 (Precision x Recall / Precision + Recall)</w:t>
+        <w:t xml:space="preserve"> = 2xTP / 2xTP + FP + FN, 2 (Precision x Recall</w:t>
+      </w:r>
+      <w:r>
+        <w:rPr>
+          <w:rFonts w:ascii="Calibri" w:eastAsia="Times New Roman" w:hAnsi="Calibri" w:cs="Calibri"/>
+          <w:lang w:val="en-SE" w:eastAsia="en-SE"/>
+        </w:rPr>
+        <w:t>)</w:t>
+      </w:r>
+      <w:r>
+        <w:rPr>
+          <w:rFonts w:ascii="Calibri" w:eastAsia="Times New Roman" w:hAnsi="Calibri" w:cs="Calibri"/>
+          <w:lang w:eastAsia="en-SE"/>
+        </w:rPr>
+        <w:t xml:space="preserve"> / Precision + Recall</w:t>
       </w:r>
     </w:p>
     <w:p>
@@ -23305,7 +23843,7 @@
           <w:lang w:eastAsia="en-SE"/>
         </w:rPr>
       </w:pPr>
-      <w:bookmarkStart w:id="28" w:name="_Toc110119582"/>
+      <w:bookmarkStart w:id="28" w:name="_Toc110264858"/>
       <w:r>
         <w:rPr>
           <w:rFonts w:eastAsia="Times New Roman"/>
@@ -23872,7 +24410,7 @@
           <w:lang w:val="en-US" w:eastAsia="en-SE"/>
         </w:rPr>
       </w:pPr>
-      <w:bookmarkStart w:id="29" w:name="_Toc110119583"/>
+      <w:bookmarkStart w:id="29" w:name="_Toc110264859"/>
       <w:r>
         <w:rPr>
           <w:rFonts w:eastAsia="Times New Roman"/>
@@ -24159,7 +24697,7 @@
           <w:lang w:eastAsia="en-SE"/>
         </w:rPr>
       </w:pPr>
-      <w:bookmarkStart w:id="30" w:name="_Toc110119584"/>
+      <w:bookmarkStart w:id="30" w:name="_Toc110264860"/>
       <w:r>
         <w:rPr>
           <w:rFonts w:eastAsia="Times New Roman"/>
@@ -24760,6 +25298,17 @@
     <w:p>
       <w:pPr>
         <w:spacing w:after="0" w:line="240" w:lineRule="auto"/>
+        <w:ind w:left="1440"/>
+        <w:textAlignment w:val="center"/>
+        <w:rPr>
+          <w:rFonts w:ascii="Calibri" w:eastAsia="Times New Roman" w:hAnsi="Calibri" w:cs="Calibri"/>
+          <w:lang w:eastAsia="en-SE"/>
+        </w:rPr>
+      </w:pPr>
+    </w:p>
+    <w:p>
+      <w:pPr>
+        <w:spacing w:after="0" w:line="240" w:lineRule="auto"/>
         <w:ind w:left="540"/>
         <w:rPr>
           <w:rFonts w:ascii="Calibri" w:eastAsia="Times New Roman" w:hAnsi="Calibri" w:cs="Calibri"/>
@@ -24782,7 +25331,7 @@
           <w:lang w:eastAsia="en-SE"/>
         </w:rPr>
       </w:pPr>
-      <w:bookmarkStart w:id="31" w:name="_Toc110119585"/>
+      <w:bookmarkStart w:id="31" w:name="_Toc110264861"/>
       <w:r>
         <w:rPr>
           <w:rFonts w:eastAsia="Times New Roman"/>
@@ -25456,6 +26005,10 @@
     </w:p>
     <w:p>
       <w:pPr>
+        <w:numPr>
+          <w:ilvl w:val="0"/>
+          <w:numId w:val="10"/>
+        </w:numPr>
         <w:spacing w:after="0" w:line="240" w:lineRule="auto"/>
         <w:textAlignment w:val="center"/>
         <w:rPr>
@@ -25464,326 +26017,29 @@
           <w:lang w:eastAsia="en-SE"/>
         </w:rPr>
       </w:pPr>
-    </w:p>
-    <w:p>
-      <w:pPr>
-        <w:pStyle w:val="Heading2"/>
-        <w:rPr>
-          <w:rFonts w:eastAsia="Times New Roman"/>
-          <w:lang w:val="en-SE" w:eastAsia="en-SE"/>
-        </w:rPr>
-      </w:pPr>
-      <w:r>
-        <w:rPr>
-          <w:rFonts w:eastAsia="Times New Roman"/>
-          <w:lang w:val="en-SE" w:eastAsia="en-SE"/>
-        </w:rPr>
-        <w:t>Extra Algorithms:</w:t>
-      </w:r>
-    </w:p>
-    <w:p>
-      <w:pPr>
-        <w:pStyle w:val="ListParagraph"/>
-        <w:numPr>
-          <w:ilvl w:val="0"/>
-          <w:numId w:val="1"/>
-        </w:numPr>
-        <w:rPr>
-          <w:lang w:val="en-SE" w:eastAsia="en-SE"/>
-        </w:rPr>
-      </w:pPr>
-      <w:r>
-        <w:rPr>
-          <w:b/>
-          <w:u w:val="single"/>
-          <w:lang w:val="en-SE" w:eastAsia="en-SE"/>
-        </w:rPr>
-        <w:t>Multinomial logistic regression</w:t>
-      </w:r>
-      <w:r>
-        <w:rPr>
-          <w:b/>
-          <w:u w:val="single"/>
-          <w:lang w:val="en-SE" w:eastAsia="en-SE"/>
-        </w:rPr>
-        <w:t xml:space="preserve"> (Not DL)</w:t>
-      </w:r>
-      <w:r>
-        <w:rPr>
-          <w:b/>
-          <w:u w:val="single"/>
-          <w:lang w:val="en-SE" w:eastAsia="en-SE"/>
-        </w:rPr>
-        <w:t>:</w:t>
-      </w:r>
-      <w:r>
-        <w:rPr>
-          <w:lang w:val="en-SE" w:eastAsia="en-SE"/>
-        </w:rPr>
-        <w:t xml:space="preserve"> is used to predict categorical placement in or the probability of category membership on a dependent variable based on multiple independent variables.</w:t>
-      </w:r>
-    </w:p>
-    <w:p>
-      <w:pPr>
-        <w:pStyle w:val="ListParagraph"/>
-        <w:numPr>
-          <w:ilvl w:val="0"/>
-          <w:numId w:val="1"/>
-        </w:numPr>
-        <w:rPr>
-          <w:lang w:val="en-SE" w:eastAsia="en-SE"/>
-        </w:rPr>
-      </w:pPr>
-      <w:r>
-        <w:rPr>
-          <w:lang w:val="en-SE" w:eastAsia="en-SE"/>
-        </w:rPr>
-        <w:t>B</w:t>
-      </w:r>
-      <w:r>
-        <w:rPr>
-          <w:lang w:val="en-SE" w:eastAsia="en-SE"/>
-        </w:rPr>
-        <w:t>inary logistic regression</w:t>
-      </w:r>
-    </w:p>
-    <w:p>
-      <w:pPr>
-        <w:pStyle w:val="Heading2"/>
-        <w:rPr>
-          <w:lang w:val="en-SE" w:eastAsia="en-SE"/>
-        </w:rPr>
-      </w:pPr>
-      <w:r>
-        <w:rPr>
-          <w:lang w:val="en-SE" w:eastAsia="en-SE"/>
-        </w:rPr>
-        <w:t>Activation Functions:</w:t>
-      </w:r>
-    </w:p>
-    <w:p>
-      <w:pPr>
-        <w:pStyle w:val="ListParagraph"/>
-        <w:numPr>
-          <w:ilvl w:val="0"/>
-          <w:numId w:val="1"/>
-        </w:numPr>
-        <w:rPr>
-          <w:highlight w:val="yellow"/>
-          <w:lang w:val="en-SE" w:eastAsia="en-SE"/>
-        </w:rPr>
-      </w:pPr>
-      <w:proofErr w:type="spellStart"/>
-      <w:r>
-        <w:rPr>
-          <w:b/>
-          <w:lang w:val="en-SE" w:eastAsia="en-SE"/>
-        </w:rPr>
-        <w:t>Softmax</w:t>
-      </w:r>
-      <w:proofErr w:type="spellEnd"/>
-      <w:r>
-        <w:rPr>
-          <w:lang w:val="en-SE" w:eastAsia="en-SE"/>
-        </w:rPr>
-        <w:t xml:space="preserve">: </w:t>
-      </w:r>
-      <w:r>
-        <w:rPr>
-          <w:highlight w:val="yellow"/>
-          <w:lang w:val="en-SE" w:eastAsia="en-SE"/>
-        </w:rPr>
-        <w:t>converts a vector of real numbers into a vector of a probability distribution whose sum is equal to 1</w:t>
-      </w:r>
-    </w:p>
-    <w:p>
-      <w:pPr>
-        <w:pStyle w:val="ListParagraph"/>
-        <w:numPr>
-          <w:ilvl w:val="0"/>
-          <w:numId w:val="1"/>
-        </w:numPr>
-        <w:rPr>
-          <w:lang w:val="en-SE" w:eastAsia="en-SE"/>
-        </w:rPr>
-      </w:pPr>
-      <w:r>
-        <w:rPr>
-          <w:b/>
-          <w:lang w:val="en-SE" w:eastAsia="en-SE"/>
-        </w:rPr>
-        <w:t>Rectified Linear Unit (</w:t>
-      </w:r>
-      <w:proofErr w:type="spellStart"/>
-      <w:r>
-        <w:rPr>
-          <w:b/>
-          <w:lang w:val="en-SE" w:eastAsia="en-SE"/>
-        </w:rPr>
-        <w:t>ReLu</w:t>
-      </w:r>
-      <w:proofErr w:type="spellEnd"/>
-      <w:r>
-        <w:rPr>
-          <w:b/>
-          <w:lang w:val="en-SE" w:eastAsia="en-SE"/>
-        </w:rPr>
-        <w:t>):</w:t>
-      </w:r>
-      <w:r>
-        <w:rPr>
+      <w:r>
+        <w:rPr>
+          <w:rFonts w:ascii="Calibri" w:eastAsia="Times New Roman" w:hAnsi="Calibri" w:cs="Calibri"/>
+          <w:b/>
+          <w:u w:val="single"/>
+          <w:lang w:val="en-SE" w:eastAsia="en-SE"/>
+        </w:rPr>
+        <w:t>Random Forest Algorithm:</w:t>
+      </w:r>
+      <w:r>
+        <w:rPr>
+          <w:rFonts w:ascii="Calibri" w:eastAsia="Times New Roman" w:hAnsi="Calibri" w:cs="Calibri"/>
+          <w:b/>
           <w:lang w:val="en-SE" w:eastAsia="en-SE"/>
         </w:rPr>
         <w:t xml:space="preserve"> </w:t>
       </w:r>
       <w:r>
         <w:rPr>
-          <w:highlight w:val="yellow"/>
-          <w:lang w:val="en-SE" w:eastAsia="en-SE"/>
-        </w:rPr>
-        <w:t>convert inputs into the range of (0, positive input value)</w:t>
-      </w:r>
-      <w:r>
-        <w:rPr>
-          <w:lang w:val="en-SE" w:eastAsia="en-SE"/>
-        </w:rPr>
-        <w:t xml:space="preserve"> and not into a probability distribution</w:t>
-      </w:r>
-    </w:p>
-    <w:p>
-      <w:pPr>
-        <w:pStyle w:val="ListParagraph"/>
-        <w:numPr>
-          <w:ilvl w:val="0"/>
-          <w:numId w:val="1"/>
-        </w:numPr>
-        <w:rPr>
-          <w:highlight w:val="yellow"/>
-          <w:lang w:val="en-SE" w:eastAsia="en-SE"/>
-        </w:rPr>
-      </w:pPr>
-      <w:r>
-        <w:rPr>
-          <w:b/>
-          <w:lang w:val="en-SE" w:eastAsia="en-SE"/>
-        </w:rPr>
-        <w:t>Sigmoid Function (Binary classification):</w:t>
-      </w:r>
-      <w:r>
-        <w:rPr>
-          <w:lang w:val="en-SE" w:eastAsia="en-SE"/>
-        </w:rPr>
-        <w:t xml:space="preserve"> </w:t>
-      </w:r>
-      <w:r>
-        <w:rPr>
-          <w:highlight w:val="yellow"/>
-          <w:lang w:val="en-SE" w:eastAsia="en-SE"/>
-        </w:rPr>
-        <w:t>squashes inputs as 0 (as more negative a number gets) or 1 (as more positive a number gets)</w:t>
-      </w:r>
-    </w:p>
-    <w:p>
-      <w:pPr>
-        <w:pStyle w:val="ListParagraph"/>
-        <w:numPr>
-          <w:ilvl w:val="0"/>
-          <w:numId w:val="1"/>
-        </w:numPr>
-        <w:rPr>
-          <w:highlight w:val="yellow"/>
-          <w:lang w:val="en-SE" w:eastAsia="en-SE"/>
-        </w:rPr>
-      </w:pPr>
-      <w:r>
-        <w:rPr>
-          <w:b/>
-          <w:lang w:val="en-SE" w:eastAsia="en-SE"/>
-        </w:rPr>
-        <w:t>Hyperbolic Tangent (tanh):</w:t>
-      </w:r>
-      <w:r>
-        <w:rPr>
-          <w:lang w:val="en-SE" w:eastAsia="en-SE"/>
-        </w:rPr>
-        <w:t xml:space="preserve"> </w:t>
-      </w:r>
-      <w:r>
-        <w:rPr>
-          <w:lang w:val="en-SE" w:eastAsia="en-SE"/>
-        </w:rPr>
-        <w:t xml:space="preserve">similar to the Sigmoid Function — but </w:t>
-      </w:r>
-      <w:r>
-        <w:rPr>
-          <w:highlight w:val="yellow"/>
-          <w:lang w:val="en-SE" w:eastAsia="en-SE"/>
-        </w:rPr>
-        <w:t xml:space="preserve">it's </w:t>
-      </w:r>
-      <w:proofErr w:type="spellStart"/>
-      <w:r>
-        <w:rPr>
-          <w:highlight w:val="yellow"/>
-          <w:lang w:val="en-SE" w:eastAsia="en-SE"/>
-        </w:rPr>
-        <w:t>centered</w:t>
-      </w:r>
-      <w:proofErr w:type="spellEnd"/>
-      <w:r>
-        <w:rPr>
-          <w:highlight w:val="yellow"/>
-          <w:lang w:val="en-SE" w:eastAsia="en-SE"/>
-        </w:rPr>
-        <w:t xml:space="preserve"> around 0 instead of </w:t>
-      </w:r>
-      <w:proofErr w:type="spellStart"/>
-      <w:r>
-        <w:rPr>
-          <w:highlight w:val="yellow"/>
-          <w:lang w:val="en-SE" w:eastAsia="en-SE"/>
-        </w:rPr>
-        <w:t>Sigmoid's</w:t>
-      </w:r>
-      <w:proofErr w:type="spellEnd"/>
-      <w:r>
-        <w:rPr>
-          <w:highlight w:val="yellow"/>
-          <w:lang w:val="en-SE" w:eastAsia="en-SE"/>
-        </w:rPr>
-        <w:t xml:space="preserve"> 0.5.</w:t>
-      </w:r>
-    </w:p>
-    <w:p>
-      <w:pPr>
-        <w:pStyle w:val="ListParagraph"/>
-        <w:numPr>
-          <w:ilvl w:val="1"/>
-          <w:numId w:val="1"/>
-        </w:numPr>
-        <w:rPr>
-          <w:lang w:val="en-SE" w:eastAsia="en-SE"/>
-        </w:rPr>
-      </w:pPr>
-      <w:r>
-        <w:rPr>
-          <w:highlight w:val="yellow"/>
-          <w:lang w:val="en-SE" w:eastAsia="en-SE"/>
-        </w:rPr>
-        <w:t>more preferable</w:t>
-      </w:r>
-      <w:r>
-        <w:rPr>
-          <w:lang w:val="en-SE" w:eastAsia="en-SE"/>
-        </w:rPr>
-        <w:t xml:space="preserve"> because it allows the model to </w:t>
-      </w:r>
-      <w:r>
-        <w:rPr>
-          <w:highlight w:val="yellow"/>
-          <w:lang w:val="en-SE" w:eastAsia="en-SE"/>
-        </w:rPr>
-        <w:t>converge faster to a minimum</w:t>
+          <w:rFonts w:ascii="Calibri" w:eastAsia="Times New Roman" w:hAnsi="Calibri" w:cs="Calibri"/>
+          <w:lang w:val="en-SE" w:eastAsia="en-SE"/>
+        </w:rPr>
+        <w:t>Increase prediction accuracy and prevent overfitting that occurs within single decision tree</w:t>
       </w:r>
     </w:p>
     <w:p>
@@ -25793,67 +26049,740 @@
         <w:rPr>
           <w:rFonts w:ascii="Calibri" w:eastAsia="Times New Roman" w:hAnsi="Calibri" w:cs="Calibri"/>
           <w:b/>
-          <w:lang w:val="en-SE" w:eastAsia="en-SE"/>
-        </w:rPr>
-      </w:pPr>
-    </w:p>
-    <w:p>
-      <w:pPr>
-        <w:spacing w:after="0" w:line="240" w:lineRule="auto"/>
-        <w:ind w:left="720"/>
-        <w:textAlignment w:val="center"/>
-        <w:rPr>
-          <w:rFonts w:ascii="Calibri" w:eastAsia="Times New Roman" w:hAnsi="Calibri" w:cs="Calibri"/>
-          <w:b/>
           <w:lang w:eastAsia="en-SE"/>
         </w:rPr>
       </w:pPr>
     </w:p>
     <w:p>
       <w:pPr>
-        <w:rPr>
-          <w:lang w:val="en-SE" w:eastAsia="en-SE"/>
-        </w:rPr>
-      </w:pPr>
-    </w:p>
-    <w:p>
-      <w:pPr>
-        <w:spacing w:after="0" w:line="240" w:lineRule="auto"/>
-        <w:ind w:left="720"/>
-        <w:textAlignment w:val="center"/>
-        <w:rPr>
-          <w:rFonts w:ascii="Calibri" w:eastAsia="Times New Roman" w:hAnsi="Calibri" w:cs="Calibri"/>
-          <w:lang w:val="en-US" w:eastAsia="en-SE"/>
-        </w:rPr>
-      </w:pPr>
-    </w:p>
-    <w:p/>
-    <w:p>
-      <w:pPr>
-        <w:rPr>
-          <w:lang w:val="en-SE"/>
-        </w:rPr>
-      </w:pPr>
-    </w:p>
-    <w:p>
-      <w:pPr>
-        <w:rPr>
-          <w:b/>
-          <w:lang w:val="en-SE"/>
-        </w:rPr>
-      </w:pPr>
-    </w:p>
-    <w:p>
-      <w:pPr>
-        <w:rPr>
-          <w:b/>
-          <w:lang w:val="en-SE"/>
+        <w:pStyle w:val="Heading2"/>
+        <w:rPr>
+          <w:rFonts w:eastAsia="Times New Roman"/>
+          <w:lang w:val="en-SE" w:eastAsia="en-SE"/>
+        </w:rPr>
+      </w:pPr>
+      <w:bookmarkStart w:id="32" w:name="_Toc110264862"/>
+      <w:r>
+        <w:rPr>
+          <w:rFonts w:eastAsia="Times New Roman"/>
+          <w:lang w:val="en-SE" w:eastAsia="en-SE"/>
+        </w:rPr>
+        <w:t>Extra Algorithms</w:t>
+      </w:r>
+      <w:bookmarkEnd w:id="32"/>
+    </w:p>
+    <w:p>
+      <w:pPr>
+        <w:pStyle w:val="ListParagraph"/>
+        <w:numPr>
+          <w:ilvl w:val="0"/>
+          <w:numId w:val="1"/>
+        </w:numPr>
+        <w:rPr>
+          <w:lang w:val="en-SE" w:eastAsia="en-SE"/>
+        </w:rPr>
+      </w:pPr>
+      <w:r>
+        <w:rPr>
+          <w:b/>
+          <w:u w:val="single"/>
+          <w:lang w:val="en-SE" w:eastAsia="en-SE"/>
+        </w:rPr>
+        <w:t>Multinomial logistic regression</w:t>
+      </w:r>
+      <w:r>
+        <w:rPr>
+          <w:b/>
+          <w:u w:val="single"/>
+          <w:lang w:val="en-SE" w:eastAsia="en-SE"/>
+        </w:rPr>
+        <w:t xml:space="preserve"> (Not DL)</w:t>
+      </w:r>
+      <w:r>
+        <w:rPr>
+          <w:b/>
+          <w:u w:val="single"/>
+          <w:lang w:val="en-SE" w:eastAsia="en-SE"/>
+        </w:rPr>
+        <w:t>:</w:t>
+      </w:r>
+      <w:r>
+        <w:rPr>
+          <w:lang w:val="en-SE" w:eastAsia="en-SE"/>
+        </w:rPr>
+        <w:t xml:space="preserve"> is used to predict categorical placement in or the probability of category membership on a dependent variable based on multiple independent variables.</w:t>
+      </w:r>
+    </w:p>
+    <w:p>
+      <w:pPr>
+        <w:pStyle w:val="ListParagraph"/>
+        <w:numPr>
+          <w:ilvl w:val="0"/>
+          <w:numId w:val="1"/>
+        </w:numPr>
+        <w:rPr>
+          <w:b/>
+          <w:lang w:val="en-SE" w:eastAsia="en-SE"/>
+        </w:rPr>
+      </w:pPr>
+      <w:r>
+        <w:rPr>
+          <w:b/>
+          <w:lang w:val="en-SE" w:eastAsia="en-SE"/>
+        </w:rPr>
+        <w:t>Binary logistic regression</w:t>
+      </w:r>
+    </w:p>
+    <w:p>
+      <w:pPr>
+        <w:pStyle w:val="ListParagraph"/>
+        <w:numPr>
+          <w:ilvl w:val="0"/>
+          <w:numId w:val="1"/>
+        </w:numPr>
+        <w:rPr>
+          <w:b/>
+          <w:lang w:val="en-SE" w:eastAsia="en-SE"/>
+        </w:rPr>
+      </w:pPr>
+      <w:r>
+        <w:rPr>
+          <w:b/>
+          <w:lang w:val="en-SE" w:eastAsia="en-SE"/>
+        </w:rPr>
+        <w:t>Confusion Matrix</w:t>
+      </w:r>
+    </w:p>
+    <w:p>
+      <w:pPr>
+        <w:pStyle w:val="ListParagraph"/>
+        <w:numPr>
+          <w:ilvl w:val="0"/>
+          <w:numId w:val="1"/>
+        </w:numPr>
+        <w:rPr>
+          <w:lang w:val="en-SE" w:eastAsia="en-SE"/>
+        </w:rPr>
+      </w:pPr>
+      <w:r>
+        <w:rPr>
+          <w:noProof/>
+        </w:rPr>
+        <w:drawing>
+          <wp:inline distT="0" distB="0" distL="0" distR="0" wp14:anchorId="1719E9B9" wp14:editId="5451E368">
+            <wp:extent cx="2794958" cy="1306586"/>
+            <wp:effectExtent l="0" t="0" r="5715" b="8255"/>
+            <wp:docPr id="1" name="Picture 1"/>
+            <wp:cNvGraphicFramePr>
+              <a:graphicFrameLocks xmlns:a="http://schemas.openxmlformats.org/drawingml/2006/main" noChangeAspect="1"/>
+            </wp:cNvGraphicFramePr>
+            <a:graphic xmlns:a="http://schemas.openxmlformats.org/drawingml/2006/main">
+              <a:graphicData uri="http://schemas.openxmlformats.org/drawingml/2006/picture">
+                <pic:pic xmlns:pic="http://schemas.openxmlformats.org/drawingml/2006/picture">
+                  <pic:nvPicPr>
+                    <pic:cNvPr id="1" name=""/>
+                    <pic:cNvPicPr/>
+                  </pic:nvPicPr>
+                  <pic:blipFill>
+                    <a:blip r:embed="rId9"/>
+                    <a:stretch>
+                      <a:fillRect/>
+                    </a:stretch>
+                  </pic:blipFill>
+                  <pic:spPr>
+                    <a:xfrm>
+                      <a:off x="0" y="0"/>
+                      <a:ext cx="2794958" cy="1306586"/>
+                    </a:xfrm>
+                    <a:prstGeom prst="rect">
+                      <a:avLst/>
+                    </a:prstGeom>
+                  </pic:spPr>
+                </pic:pic>
+              </a:graphicData>
+            </a:graphic>
+          </wp:inline>
+        </w:drawing>
+      </w:r>
+    </w:p>
+    <w:p>
+      <w:pPr>
+        <w:pStyle w:val="Heading2"/>
+        <w:rPr>
+          <w:lang w:val="en-SE" w:eastAsia="en-SE"/>
+        </w:rPr>
+      </w:pPr>
+      <w:bookmarkStart w:id="33" w:name="_Toc110264863"/>
+      <w:r>
+        <w:rPr>
+          <w:lang w:val="en-SE" w:eastAsia="en-SE"/>
+        </w:rPr>
+        <w:t>Activation Functions</w:t>
+      </w:r>
+      <w:bookmarkEnd w:id="33"/>
+    </w:p>
+    <w:p>
+      <w:pPr>
+        <w:pStyle w:val="ListParagraph"/>
+        <w:numPr>
+          <w:ilvl w:val="0"/>
+          <w:numId w:val="1"/>
+        </w:numPr>
+        <w:rPr>
+          <w:highlight w:val="yellow"/>
+          <w:lang w:val="en-SE" w:eastAsia="en-SE"/>
+        </w:rPr>
+      </w:pPr>
+      <w:proofErr w:type="spellStart"/>
+      <w:r>
+        <w:rPr>
+          <w:b/>
+          <w:lang w:val="en-SE" w:eastAsia="en-SE"/>
+        </w:rPr>
+        <w:t>Softmax</w:t>
+      </w:r>
+      <w:proofErr w:type="spellEnd"/>
+      <w:r>
+        <w:rPr>
+          <w:lang w:val="en-SE" w:eastAsia="en-SE"/>
+        </w:rPr>
+        <w:t xml:space="preserve">: </w:t>
+      </w:r>
+      <w:r>
+        <w:rPr>
+          <w:highlight w:val="yellow"/>
+          <w:lang w:val="en-SE" w:eastAsia="en-SE"/>
+        </w:rPr>
+        <w:t>converts a vector of real numbers into a vector of a probability distribution whose sum is equal to 1</w:t>
+      </w:r>
+    </w:p>
+    <w:p>
+      <w:pPr>
+        <w:pStyle w:val="ListParagraph"/>
+        <w:numPr>
+          <w:ilvl w:val="0"/>
+          <w:numId w:val="1"/>
+        </w:numPr>
+        <w:rPr>
+          <w:lang w:val="en-SE" w:eastAsia="en-SE"/>
+        </w:rPr>
+      </w:pPr>
+      <w:r>
+        <w:rPr>
+          <w:b/>
+          <w:lang w:val="en-SE" w:eastAsia="en-SE"/>
+        </w:rPr>
+        <w:t>Rectified Linear Unit (</w:t>
+      </w:r>
+      <w:proofErr w:type="spellStart"/>
+      <w:r>
+        <w:rPr>
+          <w:b/>
+          <w:lang w:val="en-SE" w:eastAsia="en-SE"/>
+        </w:rPr>
+        <w:t>ReLu</w:t>
+      </w:r>
+      <w:proofErr w:type="spellEnd"/>
+      <w:r>
+        <w:rPr>
+          <w:b/>
+          <w:lang w:val="en-SE" w:eastAsia="en-SE"/>
+        </w:rPr>
+        <w:t>):</w:t>
+      </w:r>
+      <w:r>
+        <w:rPr>
+          <w:lang w:val="en-SE" w:eastAsia="en-SE"/>
+        </w:rPr>
+        <w:t xml:space="preserve"> </w:t>
+      </w:r>
+      <w:r>
+        <w:rPr>
+          <w:highlight w:val="yellow"/>
+          <w:lang w:val="en-SE" w:eastAsia="en-SE"/>
+        </w:rPr>
+        <w:t>convert inputs into the range of (0, positive input value)</w:t>
+      </w:r>
+      <w:r>
+        <w:rPr>
+          <w:lang w:val="en-SE" w:eastAsia="en-SE"/>
+        </w:rPr>
+        <w:t xml:space="preserve"> and not into a probability distribution</w:t>
+      </w:r>
+    </w:p>
+    <w:p>
+      <w:pPr>
+        <w:pStyle w:val="ListParagraph"/>
+        <w:numPr>
+          <w:ilvl w:val="0"/>
+          <w:numId w:val="1"/>
+        </w:numPr>
+        <w:rPr>
+          <w:highlight w:val="yellow"/>
+          <w:lang w:val="en-SE" w:eastAsia="en-SE"/>
+        </w:rPr>
+      </w:pPr>
+      <w:r>
+        <w:rPr>
+          <w:b/>
+          <w:lang w:val="en-SE" w:eastAsia="en-SE"/>
+        </w:rPr>
+        <w:t>Sigmoid Function (Binary classification):</w:t>
+      </w:r>
+      <w:r>
+        <w:rPr>
+          <w:lang w:val="en-SE" w:eastAsia="en-SE"/>
+        </w:rPr>
+        <w:t xml:space="preserve"> </w:t>
+      </w:r>
+      <w:r>
+        <w:rPr>
+          <w:highlight w:val="yellow"/>
+          <w:lang w:val="en-SE" w:eastAsia="en-SE"/>
+        </w:rPr>
+        <w:t>squashes inputs as 0 (as more negative a number gets) or 1 (as more positive a number gets)</w:t>
+      </w:r>
+    </w:p>
+    <w:p>
+      <w:pPr>
+        <w:pStyle w:val="ListParagraph"/>
+        <w:numPr>
+          <w:ilvl w:val="0"/>
+          <w:numId w:val="1"/>
+        </w:numPr>
+        <w:rPr>
+          <w:highlight w:val="yellow"/>
+          <w:lang w:val="en-SE" w:eastAsia="en-SE"/>
+        </w:rPr>
+      </w:pPr>
+      <w:r>
+        <w:rPr>
+          <w:b/>
+          <w:lang w:val="en-SE" w:eastAsia="en-SE"/>
+        </w:rPr>
+        <w:t>Hyperbolic Tangent (tanh):</w:t>
+      </w:r>
+      <w:r>
+        <w:rPr>
+          <w:lang w:val="en-SE" w:eastAsia="en-SE"/>
+        </w:rPr>
+        <w:t xml:space="preserve"> </w:t>
+      </w:r>
+      <w:r>
+        <w:rPr>
+          <w:lang w:val="en-SE" w:eastAsia="en-SE"/>
+        </w:rPr>
+        <w:t xml:space="preserve">similar to the Sigmoid Function — but </w:t>
+      </w:r>
+      <w:r>
+        <w:rPr>
+          <w:highlight w:val="yellow"/>
+          <w:lang w:val="en-SE" w:eastAsia="en-SE"/>
+        </w:rPr>
+        <w:t xml:space="preserve">it's </w:t>
+      </w:r>
+      <w:proofErr w:type="spellStart"/>
+      <w:r>
+        <w:rPr>
+          <w:highlight w:val="yellow"/>
+          <w:lang w:val="en-SE" w:eastAsia="en-SE"/>
+        </w:rPr>
+        <w:t>centered</w:t>
+      </w:r>
+      <w:proofErr w:type="spellEnd"/>
+      <w:r>
+        <w:rPr>
+          <w:highlight w:val="yellow"/>
+          <w:lang w:val="en-SE" w:eastAsia="en-SE"/>
+        </w:rPr>
+        <w:t xml:space="preserve"> around 0 instead of </w:t>
+      </w:r>
+      <w:proofErr w:type="spellStart"/>
+      <w:r>
+        <w:rPr>
+          <w:highlight w:val="yellow"/>
+          <w:lang w:val="en-SE" w:eastAsia="en-SE"/>
+        </w:rPr>
+        <w:t>Sigmoid's</w:t>
+      </w:r>
+      <w:proofErr w:type="spellEnd"/>
+      <w:r>
+        <w:rPr>
+          <w:highlight w:val="yellow"/>
+          <w:lang w:val="en-SE" w:eastAsia="en-SE"/>
+        </w:rPr>
+        <w:t xml:space="preserve"> 0.5.</w:t>
+      </w:r>
+    </w:p>
+    <w:p>
+      <w:pPr>
+        <w:pStyle w:val="ListParagraph"/>
+        <w:numPr>
+          <w:ilvl w:val="1"/>
+          <w:numId w:val="1"/>
+        </w:numPr>
+        <w:rPr>
+          <w:lang w:val="en-SE" w:eastAsia="en-SE"/>
+        </w:rPr>
+      </w:pPr>
+      <w:r>
+        <w:rPr>
+          <w:highlight w:val="yellow"/>
+          <w:lang w:val="en-SE" w:eastAsia="en-SE"/>
+        </w:rPr>
+        <w:t>more preferable</w:t>
+      </w:r>
+      <w:r>
+        <w:rPr>
+          <w:lang w:val="en-SE" w:eastAsia="en-SE"/>
+        </w:rPr>
+        <w:t xml:space="preserve"> because it allows the model to </w:t>
+      </w:r>
+      <w:r>
+        <w:rPr>
+          <w:highlight w:val="yellow"/>
+          <w:lang w:val="en-SE" w:eastAsia="en-SE"/>
+        </w:rPr>
+        <w:t>converge faster to a minimum</w:t>
+      </w:r>
+    </w:p>
+    <w:p>
+      <w:pPr>
+        <w:pStyle w:val="Heading1"/>
+        <w:rPr>
+          <w:rFonts w:eastAsia="Times New Roman"/>
+          <w:b/>
+          <w:lang w:val="en-SE" w:eastAsia="en-SE"/>
+        </w:rPr>
+      </w:pPr>
+      <w:r>
+        <w:rPr>
+          <w:rFonts w:eastAsia="Times New Roman"/>
+          <w:b/>
+          <w:lang w:val="en-SE" w:eastAsia="en-SE"/>
+        </w:rPr>
+        <w:t>Data Visualization</w:t>
+      </w:r>
+    </w:p>
+    <w:p>
+      <w:pPr>
+        <w:rPr>
+          <w:b/>
+          <w:u w:val="single"/>
+          <w:lang w:val="en-SE" w:eastAsia="en-SE"/>
+        </w:rPr>
+      </w:pPr>
+      <w:r>
+        <w:rPr>
+          <w:b/>
+          <w:u w:val="single"/>
+          <w:lang w:val="en-SE" w:eastAsia="en-SE"/>
+        </w:rPr>
+        <w:t>Graphing (scatter plot, time series, histogram, box plot)</w:t>
+      </w:r>
+    </w:p>
+    <w:p>
+      <w:pPr>
+        <w:pStyle w:val="ListParagraph"/>
+        <w:numPr>
+          <w:ilvl w:val="0"/>
+          <w:numId w:val="1"/>
+        </w:numPr>
+        <w:rPr>
+          <w:lang w:val="en-SE" w:eastAsia="en-SE"/>
+        </w:rPr>
+      </w:pPr>
+      <w:r>
+        <w:rPr>
+          <w:b/>
+          <w:u w:val="single"/>
+          <w:lang w:val="en-SE" w:eastAsia="en-SE"/>
+        </w:rPr>
+        <w:t>Scatter plot:</w:t>
+      </w:r>
+      <w:r>
+        <w:rPr>
+          <w:lang w:val="en-SE" w:eastAsia="en-SE"/>
+        </w:rPr>
+        <w:t xml:space="preserve"> Scatter plot is </w:t>
+      </w:r>
+      <w:r>
+        <w:rPr>
+          <w:highlight w:val="yellow"/>
+          <w:lang w:val="en-SE" w:eastAsia="en-SE"/>
+        </w:rPr>
+        <w:t xml:space="preserve">a </w:t>
+      </w:r>
+      <w:r>
+        <w:rPr>
+          <w:highlight w:val="yellow"/>
+          <w:u w:val="single"/>
+          <w:lang w:val="en-SE" w:eastAsia="en-SE"/>
+        </w:rPr>
+        <w:t>graph of two sets of data along the two axes to visualize the relationship between the two variables</w:t>
+      </w:r>
+    </w:p>
+    <w:p>
+      <w:pPr>
+        <w:pStyle w:val="ListParagraph"/>
+        <w:numPr>
+          <w:ilvl w:val="1"/>
+          <w:numId w:val="1"/>
+        </w:numPr>
+        <w:rPr>
+          <w:b/>
+          <w:u w:val="single"/>
+          <w:lang w:val="en-SE" w:eastAsia="en-SE"/>
+        </w:rPr>
+      </w:pPr>
+      <w:r>
+        <w:rPr>
+          <w:b/>
+          <w:lang w:val="en-SE" w:eastAsia="en-SE"/>
+        </w:rPr>
+        <w:t>positive (or negative) linear relationship</w:t>
+      </w:r>
+      <w:r>
+        <w:rPr>
+          <w:b/>
+          <w:u w:val="single"/>
+          <w:lang w:val="en-SE" w:eastAsia="en-SE"/>
+        </w:rPr>
+        <w:t xml:space="preserve">: </w:t>
+      </w:r>
+      <w:r>
+        <w:rPr>
+          <w:lang w:val="en-SE" w:eastAsia="en-SE"/>
+        </w:rPr>
+        <w:t xml:space="preserve">value along the </w:t>
+      </w:r>
+      <w:r>
+        <w:rPr>
+          <w:highlight w:val="yellow"/>
+          <w:lang w:val="en-SE" w:eastAsia="en-SE"/>
+        </w:rPr>
+        <w:t>Y axis seem to increase as X axis increases</w:t>
+      </w:r>
+      <w:r>
+        <w:rPr>
+          <w:lang w:val="en-SE" w:eastAsia="en-SE"/>
+        </w:rPr>
+        <w:t xml:space="preserve"> </w:t>
+      </w:r>
+      <w:r>
+        <w:rPr>
+          <w:lang w:val="en-SE" w:eastAsia="en-SE"/>
+        </w:rPr>
+        <w:t>(or decreases)</w:t>
+      </w:r>
+    </w:p>
+    <w:p>
+      <w:pPr>
+        <w:pStyle w:val="ListParagraph"/>
+        <w:numPr>
+          <w:ilvl w:val="1"/>
+          <w:numId w:val="1"/>
+        </w:numPr>
+        <w:rPr>
+          <w:b/>
+          <w:u w:val="single"/>
+          <w:lang w:val="en-SE" w:eastAsia="en-SE"/>
+        </w:rPr>
+      </w:pPr>
+      <w:r>
+        <w:rPr>
+          <w:b/>
+          <w:u w:val="single"/>
+          <w:lang w:val="en-SE" w:eastAsia="en-SE"/>
+        </w:rPr>
+        <w:t>lack of dependent relationship</w:t>
+      </w:r>
+      <w:r>
+        <w:rPr>
+          <w:lang w:val="en-SE" w:eastAsia="en-SE"/>
+        </w:rPr>
+        <w:t xml:space="preserve">: </w:t>
+      </w:r>
+      <w:r>
+        <w:rPr>
+          <w:highlight w:val="yellow"/>
+          <w:lang w:val="en-SE" w:eastAsia="en-SE"/>
+        </w:rPr>
+        <w:t>points are randomly distributed</w:t>
+      </w:r>
+      <w:r>
+        <w:rPr>
+          <w:lang w:val="en-SE" w:eastAsia="en-SE"/>
+        </w:rPr>
+        <w:t xml:space="preserve"> with no obvious pattern</w:t>
+      </w:r>
+      <w:r>
+        <w:rPr>
+          <w:lang w:val="en-SE" w:eastAsia="en-SE"/>
+        </w:rPr>
+        <w:t xml:space="preserve"> – ZERO CORRELATION</w:t>
+      </w:r>
+    </w:p>
+    <w:p>
+      <w:pPr>
+        <w:pStyle w:val="ListParagraph"/>
+        <w:numPr>
+          <w:ilvl w:val="1"/>
+          <w:numId w:val="1"/>
+        </w:numPr>
+        <w:rPr>
+          <w:lang w:val="en-SE" w:eastAsia="en-SE"/>
+        </w:rPr>
+      </w:pPr>
+    </w:p>
+    <w:p>
+      <w:pPr>
+        <w:pStyle w:val="ListParagraph"/>
+        <w:numPr>
+          <w:ilvl w:val="0"/>
+          <w:numId w:val="1"/>
+        </w:numPr>
+        <w:rPr>
+          <w:b/>
+          <w:u w:val="single"/>
+          <w:lang w:val="en-SE" w:eastAsia="en-SE"/>
+        </w:rPr>
+      </w:pPr>
+      <w:r>
+        <w:rPr>
+          <w:b/>
+          <w:u w:val="single"/>
+          <w:lang w:val="en-SE" w:eastAsia="en-SE"/>
+        </w:rPr>
+        <w:t xml:space="preserve">Time Series: </w:t>
+      </w:r>
+      <w:r>
+        <w:rPr>
+          <w:lang w:val="en-SE" w:eastAsia="en-SE"/>
+        </w:rPr>
+        <w:t>visualize trends in counts or numerical values over time</w:t>
+      </w:r>
+      <w:r>
+        <w:rPr>
+          <w:lang w:val="en-SE" w:eastAsia="en-SE"/>
+        </w:rPr>
+        <w:t>(X-axis)</w:t>
+      </w:r>
+      <w:r>
+        <w:rPr>
+          <w:lang w:val="en-SE" w:eastAsia="en-SE"/>
+        </w:rPr>
+        <w:t>.</w:t>
+      </w:r>
+      <w:r>
+        <w:rPr>
+          <w:lang w:val="en-SE" w:eastAsia="en-SE"/>
+        </w:rPr>
+        <w:t xml:space="preserve"> </w:t>
+      </w:r>
+    </w:p>
+    <w:p>
+      <w:pPr>
+        <w:pStyle w:val="ListParagraph"/>
+        <w:numPr>
+          <w:ilvl w:val="0"/>
+          <w:numId w:val="1"/>
+        </w:numPr>
+        <w:rPr>
+          <w:b/>
+          <w:u w:val="single"/>
+          <w:lang w:val="en-SE" w:eastAsia="en-SE"/>
+        </w:rPr>
+      </w:pPr>
+      <w:r>
+        <w:rPr>
+          <w:b/>
+          <w:u w:val="single"/>
+          <w:lang w:val="en-SE" w:eastAsia="en-SE"/>
+        </w:rPr>
+        <w:t>Marginal Histogram</w:t>
+      </w:r>
+    </w:p>
+    <w:p>
+      <w:pPr>
+        <w:pStyle w:val="ListParagraph"/>
+        <w:numPr>
+          <w:ilvl w:val="0"/>
+          <w:numId w:val="1"/>
+        </w:numPr>
+        <w:rPr>
+          <w:b/>
+          <w:u w:val="single"/>
+          <w:lang w:val="en-SE" w:eastAsia="en-SE"/>
+        </w:rPr>
+      </w:pPr>
+      <w:r>
+        <w:rPr>
+          <w:b/>
+          <w:u w:val="single"/>
+          <w:lang w:val="en-SE" w:eastAsia="en-SE"/>
+        </w:rPr>
+        <w:t xml:space="preserve">Box Plot: </w:t>
+      </w:r>
+      <w:r>
+        <w:rPr>
+          <w:lang w:val="en-SE" w:eastAsia="en-SE"/>
+        </w:rPr>
+        <w:t xml:space="preserve"> Divided into Quartiles Minimum – Maximum. Outside quartiles:</w:t>
+      </w:r>
+      <w:r>
+        <w:rPr>
+          <w:b/>
+          <w:u w:val="single"/>
+          <w:lang w:val="en-SE" w:eastAsia="en-SE"/>
+        </w:rPr>
+        <w:t xml:space="preserve"> </w:t>
+      </w:r>
+      <w:r>
+        <w:rPr>
+          <w:lang w:val="en-SE" w:eastAsia="en-SE"/>
+        </w:rPr>
+        <w:t>Outliers</w:t>
+      </w:r>
+    </w:p>
+    <w:p>
+      <w:pPr>
+        <w:rPr>
+          <w:lang w:val="en-SE" w:eastAsia="en-SE"/>
+        </w:rPr>
+      </w:pPr>
+      <w:r>
+        <w:rPr>
+          <w:lang w:val="en-SE" w:eastAsia="en-SE"/>
+        </w:rPr>
+        <w:t> Interpreting descriptive statistics (correlation, summary statistics, p value)</w:t>
+      </w:r>
+    </w:p>
+    <w:p>
+      <w:pPr>
+        <w:rPr>
+          <w:lang w:val="en-SE" w:eastAsia="en-SE"/>
+        </w:rPr>
+      </w:pPr>
+      <w:r>
+        <w:rPr>
+          <w:lang w:val="en-SE" w:eastAsia="en-SE"/>
+        </w:rPr>
+        <w:t> Clustering (hierarchical, diagnosing, elbow plot, cluster size)</w:t>
+      </w:r>
+    </w:p>
+    <w:p>
+      <w:pPr>
+        <w:pStyle w:val="ListParagraph"/>
+        <w:ind w:left="1440"/>
+        <w:rPr>
+          <w:lang w:val="en-SE" w:eastAsia="en-SE"/>
         </w:rPr>
       </w:pPr>
     </w:p>
     <w:sectPr>
-      <w:footerReference w:type="default" r:id="rId9"/>
-      <w:footerReference w:type="first" r:id="rId10"/>
+      <w:footerReference w:type="default" r:id="rId10"/>
+      <w:footerReference w:type="first" r:id="rId11"/>
       <w:pgSz w:w="11906" w:h="16838"/>
       <w:pgMar w:top="1440" w:right="1440" w:bottom="1440" w:left="1440" w:header="708" w:footer="708" w:gutter="0"/>
       <w:pgNumType w:start="0"/>
@@ -29204,7 +30133,7 @@
 </file>
 
 <file path=customXml/itemProps2.xml><?xml version="1.0" encoding="utf-8"?>
-<ds:datastoreItem xmlns:ds="http://schemas.openxmlformats.org/officeDocument/2006/customXml" ds:itemID="{DF1F47EB-2E1A-4371-AC68-9A07B8C78338}">
+<ds:datastoreItem xmlns:ds="http://schemas.openxmlformats.org/officeDocument/2006/customXml" ds:itemID="{06DD4121-9CD7-4933-8F5D-40C7A15E904A}">
   <ds:schemaRefs>
     <ds:schemaRef ds:uri="http://schemas.openxmlformats.org/officeDocument/2006/bibliography"/>
   </ds:schemaRefs>

</xml_diff>